<commit_message>
starting to go insane
</commit_message>
<xml_diff>
--- a/daplan.docx
+++ b/daplan.docx
@@ -146,6 +146,7 @@
         </w:numPr>
       </w:pPr>
       <w:r>
+        <w:lastRenderedPageBreak/>
         <w:t>&gt;1.8GHz processor</w:t>
       </w:r>
     </w:p>
@@ -185,11 +186,9 @@
       <w:r>
         <w:t>The app will also use a modern browser e.g., Chrome, Firefox, Safari, Edge. This is to ensure that all features of HTML/CSS/</w:t>
       </w:r>
-      <w:proofErr w:type="spellStart"/>
       <w:r>
-        <w:t>Javascript</w:t>
+        <w:t>JavaScript</w:t>
       </w:r>
-      <w:proofErr w:type="spellEnd"/>
       <w:r>
         <w:t xml:space="preserve"> work as intended</w:t>
       </w:r>
@@ -223,11 +222,9 @@
               <w:pStyle w:val="ListParagraph"/>
               <w:ind w:left="0"/>
             </w:pPr>
-            <w:proofErr w:type="gramStart"/>
             <w:r>
-              <w:t>Firefox  (</w:t>
+              <w:t>Firefox (</w:t>
             </w:r>
-            <w:proofErr w:type="gramEnd"/>
             <w:r>
               <w:t>Linux)</w:t>
             </w:r>
@@ -556,11 +553,9 @@
             <w:pPr>
               <w:cnfStyle w:val="000000000000" w:firstRow="0" w:lastRow="0" w:firstColumn="0" w:lastColumn="0" w:oddVBand="0" w:evenVBand="0" w:oddHBand="0" w:evenHBand="0" w:firstRowFirstColumn="0" w:firstRowLastColumn="0" w:lastRowFirstColumn="0" w:lastRowLastColumn="0"/>
             </w:pPr>
-            <w:proofErr w:type="gramStart"/>
             <w:r>
-              <w:t>So</w:t>
+              <w:t>So,</w:t>
             </w:r>
-            <w:proofErr w:type="gramEnd"/>
             <w:r>
               <w:t xml:space="preserve"> the stakeholder can use the metronome without audio</w:t>
             </w:r>
@@ -595,6 +590,7 @@
         <w:rPr>
           <w:noProof/>
         </w:rPr>
+        <w:lastRenderedPageBreak/>
         <w:drawing>
           <wp:inline distT="0" distB="0" distL="0" distR="0" wp14:anchorId="5DFD1328" wp14:editId="0821FB60">
             <wp:extent cx="5486400" cy="3200400"/>
@@ -682,7 +678,6 @@
         <w:pStyle w:val="Heading3"/>
       </w:pPr>
       <w:r>
-        <w:lastRenderedPageBreak/>
         <w:t>Usability Features</w:t>
       </w:r>
     </w:p>
@@ -860,7 +855,7 @@
         <mc:AlternateContent>
           <mc:Choice Requires="wps">
             <w:drawing>
-              <wp:anchor distT="0" distB="0" distL="114300" distR="114300" simplePos="0" relativeHeight="251659264" behindDoc="0" locked="0" layoutInCell="1" allowOverlap="1" wp14:anchorId="1EB1B762" wp14:editId="3134EB13">
+              <wp:anchor distT="0" distB="0" distL="114300" distR="114300" simplePos="0" relativeHeight="251659264" behindDoc="0" locked="0" layoutInCell="1" allowOverlap="1" wp14:anchorId="1EB1B762" wp14:editId="61504B67">
                 <wp:simplePos x="0" y="0"/>
                 <wp:positionH relativeFrom="column">
                   <wp:posOffset>-38100</wp:posOffset>
@@ -887,19 +882,17 @@
                         </a:prstGeom>
                       </wps:spPr>
                       <wps:style>
-                        <a:lnRef idx="2">
-                          <a:schemeClr val="accent3">
-                            <a:shade val="50000"/>
-                          </a:schemeClr>
+                        <a:lnRef idx="1">
+                          <a:schemeClr val="accent3"/>
                         </a:lnRef>
-                        <a:fillRef idx="1">
+                        <a:fillRef idx="2">
                           <a:schemeClr val="accent3"/>
                         </a:fillRef>
-                        <a:effectRef idx="0">
+                        <a:effectRef idx="1">
                           <a:schemeClr val="accent3"/>
                         </a:effectRef>
                         <a:fontRef idx="minor">
-                          <a:schemeClr val="lt1"/>
+                          <a:schemeClr val="dk1"/>
                         </a:fontRef>
                       </wps:style>
                       <wps:bodyPr rot="0" spcFirstLastPara="0" vertOverflow="overflow" horzOverflow="overflow" vert="horz" wrap="square" lIns="91440" tIns="45720" rIns="91440" bIns="45720" numCol="1" spcCol="0" rtlCol="0" fromWordArt="0" anchor="ctr" anchorCtr="0" forceAA="0" compatLnSpc="1">
@@ -916,7 +909,11 @@
           </mc:Choice>
           <mc:Fallback>
             <w:pict>
-              <v:rect w14:anchorId="2D976E79" id="Rectangle 2" o:spid="_x0000_s1026" style="position:absolute;margin-left:-3pt;margin-top:6.65pt;width:463.5pt;height:233.25pt;z-index:251659264;visibility:visible;mso-wrap-style:square;mso-wrap-distance-left:9pt;mso-wrap-distance-top:0;mso-wrap-distance-right:9pt;mso-wrap-distance-bottom:0;mso-position-horizontal:absolute;mso-position-horizontal-relative:text;mso-position-vertical:absolute;mso-position-vertical-relative:text;v-text-anchor:middle" o:gfxdata="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" fillcolor="#a5a5a5 [3206]" strokecolor="#525252 [1606]" strokeweight="1pt"/>
+              <v:rect w14:anchorId="44A457D7" id="Rectangle 2" o:spid="_x0000_s1026" style="position:absolute;margin-left:-3pt;margin-top:6.65pt;width:463.5pt;height:233.25pt;z-index:251659264;visibility:visible;mso-wrap-style:square;mso-wrap-distance-left:9pt;mso-wrap-distance-top:0;mso-wrap-distance-right:9pt;mso-wrap-distance-bottom:0;mso-position-horizontal:absolute;mso-position-horizontal-relative:text;mso-position-vertical:absolute;mso-position-vertical-relative:text;v-text-anchor:middle" o:gfxdata="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" fillcolor="#c3c3c3 [2166]" strokecolor="#a5a5a5 [3206]" strokeweight=".5pt">
+                <v:fill color2="#b6b6b6 [2614]" rotate="t" colors="0 #d2d2d2;.5 #c8c8c8;1 silver" focus="100%" type="gradient">
+                  <o:fill v:ext="view" type="gradientUnscaled"/>
+                </v:fill>
+              </v:rect>
             </w:pict>
           </mc:Fallback>
         </mc:AlternateContent>
@@ -1016,7 +1013,7 @@
           </mc:Choice>
           <mc:Fallback>
             <w:pict>
-              <v:shape w14:anchorId="37500F29" id="_x0000_s1027" type="#_x0000_t202" style="position:absolute;margin-left:0;margin-top:23.35pt;width:185.9pt;height:110.6pt;z-index:251675648;visibility:visible;mso-wrap-style:square;mso-width-percent:400;mso-height-percent:200;mso-wrap-distance-left:9pt;mso-wrap-distance-top:3.6pt;mso-wrap-distance-right:9pt;mso-wrap-distance-bottom:3.6pt;mso-position-horizontal:center;mso-position-horizontal-relative:margin;mso-position-vertical:absolute;mso-position-vertical-relative:text;mso-width-percent:400;mso-height-percent:200;mso-width-relative:margin;mso-height-relative:margin;v-text-anchor:top" o:gfxdata="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" filled="f" stroked="f">
+              <v:shape w14:anchorId="37500F29" id="_x0000_s1027" type="#_x0000_t202" style="position:absolute;margin-left:0;margin-top:23.35pt;width:185.9pt;height:110.6pt;z-index:251675648;visibility:visible;mso-wrap-style:square;mso-width-percent:400;mso-height-percent:200;mso-wrap-distance-left:9pt;mso-wrap-distance-top:3.6pt;mso-wrap-distance-right:9pt;mso-wrap-distance-bottom:3.6pt;mso-position-horizontal:center;mso-position-horizontal-relative:margin;mso-position-vertical:absolute;mso-position-vertical-relative:text;mso-width-percent:400;mso-height-percent:200;mso-width-relative:margin;mso-height-relative:margin;v-text-anchor:top" o:gfxdata="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" filled="f" stroked="f">
                 <v:textbox style="mso-fit-shape-to-text:t">
                   <w:txbxContent>
                     <w:p>
@@ -1130,7 +1127,7 @@
           </mc:Choice>
           <mc:Fallback>
             <w:pict>
-              <v:shape w14:anchorId="051CBE4E" id="Text Box 5" o:spid="_x0000_s1028" type="#_x0000_t202" style="position:absolute;margin-left:-3pt;margin-top:11.75pt;width:33pt;height:30pt;z-index:251664384;visibility:visible;mso-wrap-style:square;mso-wrap-distance-left:9pt;mso-wrap-distance-top:0;mso-wrap-distance-right:9pt;mso-wrap-distance-bottom:0;mso-position-horizontal:absolute;mso-position-horizontal-relative:margin;mso-position-vertical:absolute;mso-position-vertical-relative:text;v-text-anchor:top" o:gfxdata="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" filled="f" stroked="f">
+              <v:shape w14:anchorId="051CBE4E" id="Text Box 5" o:spid="_x0000_s1028" type="#_x0000_t202" style="position:absolute;margin-left:-3pt;margin-top:11.75pt;width:33pt;height:30pt;z-index:251664384;visibility:visible;mso-wrap-style:square;mso-wrap-distance-left:9pt;mso-wrap-distance-top:0;mso-wrap-distance-right:9pt;mso-wrap-distance-bottom:0;mso-position-horizontal:absolute;mso-position-horizontal-relative:margin;mso-position-vertical:absolute;mso-position-vertical-relative:text;v-text-anchor:top" o:gfxdata="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" filled="f" stroked="f">
                 <v:textbox>
                   <w:txbxContent>
                     <w:p>
@@ -1250,7 +1247,7 @@
           </mc:Choice>
           <mc:Fallback>
             <w:pict>
-              <v:shape w14:anchorId="770B7BD7" id="Text Box 6" o:spid="_x0000_s1029" type="#_x0000_t202" style="position:absolute;margin-left:418.45pt;margin-top:11.75pt;width:44.25pt;height:30pt;z-index:251666432;visibility:visible;mso-wrap-style:square;mso-width-percent:0;mso-wrap-distance-left:9pt;mso-wrap-distance-top:0;mso-wrap-distance-right:9pt;mso-wrap-distance-bottom:0;mso-position-horizontal:absolute;mso-position-horizontal-relative:margin;mso-position-vertical:absolute;mso-position-vertical-relative:text;mso-width-percent:0;mso-width-relative:margin;v-text-anchor:top" o:gfxdata="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" filled="f" stroked="f">
+              <v:shape w14:anchorId="770B7BD7" id="Text Box 6" o:spid="_x0000_s1029" type="#_x0000_t202" style="position:absolute;margin-left:418.45pt;margin-top:11.75pt;width:44.25pt;height:30pt;z-index:251666432;visibility:visible;mso-wrap-style:square;mso-width-percent:0;mso-wrap-distance-left:9pt;mso-wrap-distance-top:0;mso-wrap-distance-right:9pt;mso-wrap-distance-bottom:0;mso-position-horizontal:absolute;mso-position-horizontal-relative:margin;mso-position-vertical:absolute;mso-position-vertical-relative:text;mso-width-percent:0;mso-width-relative:margin;v-text-anchor:top" o:gfxdata="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" filled="f" stroked="f">
                 <v:textbox>
                   <w:txbxContent>
                     <w:p>
@@ -1515,6 +1512,152 @@
         <mc:AlternateContent>
           <mc:Choice Requires="wps">
             <w:drawing>
+              <wp:anchor distT="0" distB="0" distL="114300" distR="114300" simplePos="0" relativeHeight="251669504" behindDoc="0" locked="0" layoutInCell="1" allowOverlap="1" wp14:anchorId="2D865123" wp14:editId="70DAD29C">
+                <wp:simplePos x="0" y="0"/>
+                <wp:positionH relativeFrom="margin">
+                  <wp:posOffset>2752724</wp:posOffset>
+                </wp:positionH>
+                <wp:positionV relativeFrom="paragraph">
+                  <wp:posOffset>245110</wp:posOffset>
+                </wp:positionV>
+                <wp:extent cx="238125" cy="238125"/>
+                <wp:effectExtent l="0" t="0" r="28575" b="28575"/>
+                <wp:wrapNone/>
+                <wp:docPr id="8" name="Oval 8"/>
+                <wp:cNvGraphicFramePr/>
+                <a:graphic xmlns:a="http://schemas.openxmlformats.org/drawingml/2006/main">
+                  <a:graphicData uri="http://schemas.microsoft.com/office/word/2010/wordprocessingShape">
+                    <wps:wsp>
+                      <wps:cNvSpPr/>
+                      <wps:spPr>
+                        <a:xfrm>
+                          <a:off x="0" y="0"/>
+                          <a:ext cx="238125" cy="238125"/>
+                        </a:xfrm>
+                        <a:prstGeom prst="ellipse">
+                          <a:avLst/>
+                        </a:prstGeom>
+                      </wps:spPr>
+                      <wps:style>
+                        <a:lnRef idx="2">
+                          <a:schemeClr val="accent1">
+                            <a:shade val="50000"/>
+                          </a:schemeClr>
+                        </a:lnRef>
+                        <a:fillRef idx="1">
+                          <a:schemeClr val="accent1"/>
+                        </a:fillRef>
+                        <a:effectRef idx="0">
+                          <a:schemeClr val="accent1"/>
+                        </a:effectRef>
+                        <a:fontRef idx="minor">
+                          <a:schemeClr val="lt1"/>
+                        </a:fontRef>
+                      </wps:style>
+                      <wps:bodyPr rot="0" spcFirstLastPara="0" vertOverflow="overflow" horzOverflow="overflow" vert="horz" wrap="square" lIns="91440" tIns="45720" rIns="91440" bIns="45720" numCol="1" spcCol="0" rtlCol="0" fromWordArt="0" anchor="ctr" anchorCtr="0" forceAA="0" compatLnSpc="1">
+                        <a:prstTxWarp prst="textNoShape">
+                          <a:avLst/>
+                        </a:prstTxWarp>
+                        <a:noAutofit/>
+                      </wps:bodyPr>
+                    </wps:wsp>
+                  </a:graphicData>
+                </a:graphic>
+                <wp14:sizeRelH relativeFrom="margin">
+                  <wp14:pctWidth>0</wp14:pctWidth>
+                </wp14:sizeRelH>
+                <wp14:sizeRelV relativeFrom="margin">
+                  <wp14:pctHeight>0</wp14:pctHeight>
+                </wp14:sizeRelV>
+              </wp:anchor>
+            </w:drawing>
+          </mc:Choice>
+          <mc:Fallback>
+            <w:pict>
+              <v:oval w14:anchorId="17B1680C" id="Oval 8" o:spid="_x0000_s1026" style="position:absolute;margin-left:216.75pt;margin-top:19.3pt;width:18.75pt;height:18.75pt;z-index:251669504;visibility:visible;mso-wrap-style:square;mso-width-percent:0;mso-height-percent:0;mso-wrap-distance-left:9pt;mso-wrap-distance-top:0;mso-wrap-distance-right:9pt;mso-wrap-distance-bottom:0;mso-position-horizontal:absolute;mso-position-horizontal-relative:margin;mso-position-vertical:absolute;mso-position-vertical-relative:text;mso-width-percent:0;mso-height-percent:0;mso-width-relative:margin;mso-height-relative:margin;v-text-anchor:middle" o:gfxdata="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" fillcolor="#4472c4 [3204]" strokecolor="#1f3763 [1604]" strokeweight="1pt">
+                <v:stroke joinstyle="miter"/>
+                <w10:wrap anchorx="margin"/>
+              </v:oval>
+            </w:pict>
+          </mc:Fallback>
+        </mc:AlternateContent>
+      </w:r>
+      <w:r>
+        <w:rPr>
+          <w:noProof/>
+        </w:rPr>
+        <mc:AlternateContent>
+          <mc:Choice Requires="wps">
+            <w:drawing>
+              <wp:anchor distT="0" distB="0" distL="114300" distR="114300" simplePos="0" relativeHeight="251670528" behindDoc="0" locked="0" layoutInCell="1" allowOverlap="1" wp14:anchorId="7717AFD0" wp14:editId="2637F732">
+                <wp:simplePos x="0" y="0"/>
+                <wp:positionH relativeFrom="column">
+                  <wp:posOffset>2867024</wp:posOffset>
+                </wp:positionH>
+                <wp:positionV relativeFrom="paragraph">
+                  <wp:posOffset>35559</wp:posOffset>
+                </wp:positionV>
+                <wp:extent cx="390525" cy="352425"/>
+                <wp:effectExtent l="0" t="0" r="28575" b="28575"/>
+                <wp:wrapNone/>
+                <wp:docPr id="9" name="Straight Connector 9"/>
+                <wp:cNvGraphicFramePr/>
+                <a:graphic xmlns:a="http://schemas.openxmlformats.org/drawingml/2006/main">
+                  <a:graphicData uri="http://schemas.microsoft.com/office/word/2010/wordprocessingShape">
+                    <wps:wsp>
+                      <wps:cNvCnPr/>
+                      <wps:spPr>
+                        <a:xfrm flipV="1">
+                          <a:off x="0" y="0"/>
+                          <a:ext cx="390525" cy="352425"/>
+                        </a:xfrm>
+                        <a:prstGeom prst="line">
+                          <a:avLst/>
+                        </a:prstGeom>
+                      </wps:spPr>
+                      <wps:style>
+                        <a:lnRef idx="3">
+                          <a:schemeClr val="accent2"/>
+                        </a:lnRef>
+                        <a:fillRef idx="0">
+                          <a:schemeClr val="accent2"/>
+                        </a:fillRef>
+                        <a:effectRef idx="2">
+                          <a:schemeClr val="accent2"/>
+                        </a:effectRef>
+                        <a:fontRef idx="minor">
+                          <a:schemeClr val="tx1"/>
+                        </a:fontRef>
+                      </wps:style>
+                      <wps:bodyPr/>
+                    </wps:wsp>
+                  </a:graphicData>
+                </a:graphic>
+                <wp14:sizeRelH relativeFrom="margin">
+                  <wp14:pctWidth>0</wp14:pctWidth>
+                </wp14:sizeRelH>
+                <wp14:sizeRelV relativeFrom="margin">
+                  <wp14:pctHeight>0</wp14:pctHeight>
+                </wp14:sizeRelV>
+              </wp:anchor>
+            </w:drawing>
+          </mc:Choice>
+          <mc:Fallback>
+            <w:pict>
+              <v:line w14:anchorId="6B28FA4E" id="Straight Connector 9" o:spid="_x0000_s1026" style="position:absolute;flip:y;z-index:251670528;visibility:visible;mso-wrap-style:square;mso-width-percent:0;mso-height-percent:0;mso-wrap-distance-left:9pt;mso-wrap-distance-top:0;mso-wrap-distance-right:9pt;mso-wrap-distance-bottom:0;mso-position-horizontal:absolute;mso-position-horizontal-relative:text;mso-position-vertical:absolute;mso-position-vertical-relative:text;mso-width-percent:0;mso-height-percent:0;mso-width-relative:margin;mso-height-relative:margin" from="225.75pt,2.8pt" to="256.5pt,30.55pt" o:gfxdata="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" strokecolor="#ed7d31 [3205]" strokeweight="1.5pt">
+                <v:stroke joinstyle="miter"/>
+              </v:line>
+            </w:pict>
+          </mc:Fallback>
+        </mc:AlternateContent>
+      </w:r>
+      <w:r>
+        <w:rPr>
+          <w:noProof/>
+        </w:rPr>
+        <mc:AlternateContent>
+          <mc:Choice Requires="wps">
+            <w:drawing>
               <wp:anchor distT="0" distB="0" distL="114300" distR="114300" simplePos="0" relativeHeight="251671552" behindDoc="0" locked="0" layoutInCell="1" allowOverlap="1" wp14:anchorId="1862A0FF" wp14:editId="7C02F870">
                 <wp:simplePos x="0" y="0"/>
                 <wp:positionH relativeFrom="column">
@@ -1589,7 +1732,7 @@
           </mc:Choice>
           <mc:Fallback>
             <w:pict>
-              <v:roundrect w14:anchorId="1862A0FF" id="Rectangle: Rounded Corners 10" o:spid="_x0000_s1030" style="position:absolute;margin-left:29.25pt;margin-top:.4pt;width:110.25pt;height:59.25pt;z-index:251671552;visibility:visible;mso-wrap-style:square;mso-wrap-distance-left:9pt;mso-wrap-distance-top:0;mso-wrap-distance-right:9pt;mso-wrap-distance-bottom:0;mso-position-horizontal:absolute;mso-position-horizontal-relative:text;mso-position-vertical:absolute;mso-position-vertical-relative:text;v-text-anchor:middle" arcsize="10923f" o:gfxdata="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" fillcolor="#555 [2160]" strokecolor="black [3200]" strokeweight=".5pt">
+              <v:roundrect w14:anchorId="1862A0FF" id="Rectangle: Rounded Corners 10" o:spid="_x0000_s1030" style="position:absolute;margin-left:29.25pt;margin-top:.4pt;width:110.25pt;height:59.25pt;z-index:251671552;visibility:visible;mso-wrap-style:square;mso-wrap-distance-left:9pt;mso-wrap-distance-top:0;mso-wrap-distance-right:9pt;mso-wrap-distance-bottom:0;mso-position-horizontal:absolute;mso-position-horizontal-relative:text;mso-position-vertical:absolute;mso-position-vertical-relative:text;v-text-anchor:middle" arcsize="10923f" o:gfxdata="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" fillcolor="#555 [2160]" strokecolor="black [3200]" strokeweight=".5pt">
                 <v:fill color2="#313131 [2608]" rotate="t" colors="0 #9b9b9b;.5 #8e8e8e;1 #797979" focus="100%" type="gradient">
                   <o:fill v:ext="view" type="gradientUnscaled"/>
                 </v:fill>
@@ -1626,7 +1769,7 @@
         <mc:AlternateContent>
           <mc:Choice Requires="wps">
             <w:drawing>
-              <wp:anchor distT="0" distB="0" distL="114300" distR="114300" simplePos="0" relativeHeight="251673600" behindDoc="0" locked="0" layoutInCell="1" allowOverlap="1" wp14:anchorId="7B7769C6" wp14:editId="01636151">
+              <wp:anchor distT="0" distB="0" distL="114300" distR="114300" simplePos="0" relativeHeight="251673600" behindDoc="0" locked="0" layoutInCell="1" allowOverlap="1" wp14:anchorId="7B7769C6" wp14:editId="6F626CC1">
                 <wp:simplePos x="0" y="0"/>
                 <wp:positionH relativeFrom="column">
                   <wp:posOffset>3990975</wp:posOffset>
@@ -1700,7 +1843,7 @@
           </mc:Choice>
           <mc:Fallback>
             <w:pict>
-              <v:roundrect w14:anchorId="7B7769C6" id="Rectangle: Rounded Corners 11" o:spid="_x0000_s1031" style="position:absolute;margin-left:314.25pt;margin-top:.4pt;width:110.25pt;height:59.25pt;z-index:251673600;visibility:visible;mso-wrap-style:square;mso-wrap-distance-left:9pt;mso-wrap-distance-top:0;mso-wrap-distance-right:9pt;mso-wrap-distance-bottom:0;mso-position-horizontal:absolute;mso-position-horizontal-relative:text;mso-position-vertical:absolute;mso-position-vertical-relative:text;v-text-anchor:middle" arcsize="10923f" o:gfxdata="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" fillcolor="#555 [2160]" strokecolor="black [3200]" strokeweight=".5pt">
+              <v:roundrect w14:anchorId="7B7769C6" id="Rectangle: Rounded Corners 11" o:spid="_x0000_s1031" style="position:absolute;margin-left:314.25pt;margin-top:.4pt;width:110.25pt;height:59.25pt;z-index:251673600;visibility:visible;mso-wrap-style:square;mso-wrap-distance-left:9pt;mso-wrap-distance-top:0;mso-wrap-distance-right:9pt;mso-wrap-distance-bottom:0;mso-position-horizontal:absolute;mso-position-horizontal-relative:text;mso-position-vertical:absolute;mso-position-vertical-relative:text;v-text-anchor:middle" arcsize="10923f" o:gfxdata="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" fillcolor="#555 [2160]" strokecolor="black [3200]" strokeweight=".5pt">
                 <v:fill color2="#313131 [2608]" rotate="t" colors="0 #9b9b9b;.5 #8e8e8e;1 #797979" focus="100%" type="gradient">
                   <o:fill v:ext="view" type="gradientUnscaled"/>
                 </v:fill>
@@ -1730,153 +1873,16 @@
           </mc:Fallback>
         </mc:AlternateContent>
       </w:r>
-      <w:r>
-        <w:rPr>
-          <w:noProof/>
-        </w:rPr>
-        <mc:AlternateContent>
-          <mc:Choice Requires="wps">
-            <w:drawing>
-              <wp:anchor distT="0" distB="0" distL="114300" distR="114300" simplePos="0" relativeHeight="251670528" behindDoc="0" locked="0" layoutInCell="1" allowOverlap="1" wp14:anchorId="7717AFD0" wp14:editId="28D165E6">
-                <wp:simplePos x="0" y="0"/>
-                <wp:positionH relativeFrom="column">
-                  <wp:posOffset>2867025</wp:posOffset>
-                </wp:positionH>
-                <wp:positionV relativeFrom="paragraph">
-                  <wp:posOffset>90805</wp:posOffset>
-                </wp:positionV>
-                <wp:extent cx="381000" cy="295275"/>
-                <wp:effectExtent l="0" t="0" r="19050" b="28575"/>
-                <wp:wrapNone/>
-                <wp:docPr id="9" name="Straight Connector 9"/>
-                <wp:cNvGraphicFramePr/>
-                <a:graphic xmlns:a="http://schemas.openxmlformats.org/drawingml/2006/main">
-                  <a:graphicData uri="http://schemas.microsoft.com/office/word/2010/wordprocessingShape">
-                    <wps:wsp>
-                      <wps:cNvCnPr/>
-                      <wps:spPr>
-                        <a:xfrm flipV="1">
-                          <a:off x="0" y="0"/>
-                          <a:ext cx="381000" cy="295275"/>
-                        </a:xfrm>
-                        <a:prstGeom prst="line">
-                          <a:avLst/>
-                        </a:prstGeom>
-                      </wps:spPr>
-                      <wps:style>
-                        <a:lnRef idx="3">
-                          <a:schemeClr val="accent2"/>
-                        </a:lnRef>
-                        <a:fillRef idx="0">
-                          <a:schemeClr val="accent2"/>
-                        </a:fillRef>
-                        <a:effectRef idx="2">
-                          <a:schemeClr val="accent2"/>
-                        </a:effectRef>
-                        <a:fontRef idx="minor">
-                          <a:schemeClr val="tx1"/>
-                        </a:fontRef>
-                      </wps:style>
-                      <wps:bodyPr/>
-                    </wps:wsp>
-                  </a:graphicData>
-                </a:graphic>
-              </wp:anchor>
-            </w:drawing>
-          </mc:Choice>
-          <mc:Fallback>
-            <w:pict>
-              <v:line w14:anchorId="15E23400" id="Straight Connector 9" o:spid="_x0000_s1026" style="position:absolute;flip:y;z-index:251670528;visibility:visible;mso-wrap-style:square;mso-wrap-distance-left:9pt;mso-wrap-distance-top:0;mso-wrap-distance-right:9pt;mso-wrap-distance-bottom:0;mso-position-horizontal:absolute;mso-position-horizontal-relative:text;mso-position-vertical:absolute;mso-position-vertical-relative:text" from="225.75pt,7.15pt" to="255.75pt,30.4pt" o:gfxdata="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" strokecolor="#ed7d31 [3205]" strokeweight="1.5pt">
-                <v:stroke joinstyle="miter"/>
-              </v:line>
-            </w:pict>
-          </mc:Fallback>
-        </mc:AlternateContent>
-      </w:r>
-      <w:r>
-        <w:rPr>
-          <w:noProof/>
-        </w:rPr>
-        <mc:AlternateContent>
-          <mc:Choice Requires="wps">
-            <w:drawing>
-              <wp:anchor distT="0" distB="0" distL="114300" distR="114300" simplePos="0" relativeHeight="251669504" behindDoc="0" locked="0" layoutInCell="1" allowOverlap="1" wp14:anchorId="2D865123" wp14:editId="283DB70E">
-                <wp:simplePos x="0" y="0"/>
-                <wp:positionH relativeFrom="margin">
-                  <wp:align>center</wp:align>
-                </wp:positionH>
-                <wp:positionV relativeFrom="paragraph">
-                  <wp:posOffset>252095</wp:posOffset>
-                </wp:positionV>
-                <wp:extent cx="219075" cy="238125"/>
-                <wp:effectExtent l="0" t="0" r="28575" b="28575"/>
-                <wp:wrapNone/>
-                <wp:docPr id="8" name="Oval 8"/>
-                <wp:cNvGraphicFramePr/>
-                <a:graphic xmlns:a="http://schemas.openxmlformats.org/drawingml/2006/main">
-                  <a:graphicData uri="http://schemas.microsoft.com/office/word/2010/wordprocessingShape">
-                    <wps:wsp>
-                      <wps:cNvSpPr/>
-                      <wps:spPr>
-                        <a:xfrm>
-                          <a:off x="0" y="0"/>
-                          <a:ext cx="219075" cy="238125"/>
-                        </a:xfrm>
-                        <a:prstGeom prst="ellipse">
-                          <a:avLst/>
-                        </a:prstGeom>
-                      </wps:spPr>
-                      <wps:style>
-                        <a:lnRef idx="2">
-                          <a:schemeClr val="accent1">
-                            <a:shade val="50000"/>
-                          </a:schemeClr>
-                        </a:lnRef>
-                        <a:fillRef idx="1">
-                          <a:schemeClr val="accent1"/>
-                        </a:fillRef>
-                        <a:effectRef idx="0">
-                          <a:schemeClr val="accent1"/>
-                        </a:effectRef>
-                        <a:fontRef idx="minor">
-                          <a:schemeClr val="lt1"/>
-                        </a:fontRef>
-                      </wps:style>
-                      <wps:bodyPr rot="0" spcFirstLastPara="0" vertOverflow="overflow" horzOverflow="overflow" vert="horz" wrap="square" lIns="91440" tIns="45720" rIns="91440" bIns="45720" numCol="1" spcCol="0" rtlCol="0" fromWordArt="0" anchor="ctr" anchorCtr="0" forceAA="0" compatLnSpc="1">
-                        <a:prstTxWarp prst="textNoShape">
-                          <a:avLst/>
-                        </a:prstTxWarp>
-                        <a:noAutofit/>
-                      </wps:bodyPr>
-                    </wps:wsp>
-                  </a:graphicData>
-                </a:graphic>
-                <wp14:sizeRelH relativeFrom="margin">
-                  <wp14:pctWidth>0</wp14:pctWidth>
-                </wp14:sizeRelH>
-                <wp14:sizeRelV relativeFrom="margin">
-                  <wp14:pctHeight>0</wp14:pctHeight>
-                </wp14:sizeRelV>
-              </wp:anchor>
-            </w:drawing>
-          </mc:Choice>
-          <mc:Fallback>
-            <w:pict>
-              <v:oval w14:anchorId="2CDACFBD" id="Oval 8" o:spid="_x0000_s1026" style="position:absolute;margin-left:0;margin-top:19.85pt;width:17.25pt;height:18.75pt;z-index:251669504;visibility:visible;mso-wrap-style:square;mso-width-percent:0;mso-height-percent:0;mso-wrap-distance-left:9pt;mso-wrap-distance-top:0;mso-wrap-distance-right:9pt;mso-wrap-distance-bottom:0;mso-position-horizontal:center;mso-position-horizontal-relative:margin;mso-position-vertical:absolute;mso-position-vertical-relative:text;mso-width-percent:0;mso-height-percent:0;mso-width-relative:margin;mso-height-relative:margin;v-text-anchor:middle" o:gfxdata="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" fillcolor="#4472c4 [3204]" strokecolor="#1f3763 [1604]" strokeweight="1pt">
-                <v:stroke joinstyle="miter"/>
-                <w10:wrap anchorx="margin"/>
-              </v:oval>
-            </w:pict>
-          </mc:Fallback>
-        </mc:AlternateContent>
-      </w:r>
     </w:p>
     <w:p/>
     <w:p/>
     <w:p/>
     <w:p>
       <w:r>
-        <w:t>The Interface is simple, and it is easily understandable what to do. The settings button allows the customization of the interface, such as the colour scheme</w:t>
+        <w:t>The Interface is simple, and it is easily understandable what to do. The settings button allows the customization of the interface</w:t>
+      </w:r>
+      <w:r>
+        <w:t>, allowing the user to change the colour scheme from a selection of black, white, or high contrast. The white mode is not fully white so it is easy on the eyes. A slider allows the user to change the BPM level from 50 to 150</w:t>
       </w:r>
     </w:p>
     <w:p/>
@@ -1897,6 +1903,568 @@
         <w:t>Testing</w:t>
       </w:r>
     </w:p>
+    <w:p/>
+    <w:tbl>
+      <w:tblPr>
+        <w:tblStyle w:val="PlainTable1"/>
+        <w:tblW w:w="0" w:type="auto"/>
+        <w:tblLook w:val="04A0" w:firstRow="1" w:lastRow="0" w:firstColumn="1" w:lastColumn="0" w:noHBand="0" w:noVBand="1"/>
+      </w:tblPr>
+      <w:tblGrid>
+        <w:gridCol w:w="1803"/>
+        <w:gridCol w:w="1803"/>
+        <w:gridCol w:w="1803"/>
+        <w:gridCol w:w="1803"/>
+        <w:gridCol w:w="1804"/>
+      </w:tblGrid>
+      <w:tr>
+        <w:trPr>
+          <w:cnfStyle w:val="100000000000" w:firstRow="1" w:lastRow="0" w:firstColumn="0" w:lastColumn="0" w:oddVBand="0" w:evenVBand="0" w:oddHBand="0" w:evenHBand="0" w:firstRowFirstColumn="0" w:firstRowLastColumn="0" w:lastRowFirstColumn="0" w:lastRowLastColumn="0"/>
+        </w:trPr>
+        <w:tc>
+          <w:tcPr>
+            <w:cnfStyle w:val="001000000000" w:firstRow="0" w:lastRow="0" w:firstColumn="1" w:lastColumn="0" w:oddVBand="0" w:evenVBand="0" w:oddHBand="0" w:evenHBand="0" w:firstRowFirstColumn="0" w:firstRowLastColumn="0" w:lastRowFirstColumn="0" w:lastRowLastColumn="0"/>
+            <w:tcW w:w="1803" w:type="dxa"/>
+          </w:tcPr>
+          <w:p>
+            <w:r>
+              <w:t>Test number</w:t>
+            </w:r>
+          </w:p>
+        </w:tc>
+        <w:tc>
+          <w:tcPr>
+            <w:tcW w:w="1803" w:type="dxa"/>
+          </w:tcPr>
+          <w:p>
+            <w:pPr>
+              <w:cnfStyle w:val="100000000000" w:firstRow="1" w:lastRow="0" w:firstColumn="0" w:lastColumn="0" w:oddVBand="0" w:evenVBand="0" w:oddHBand="0" w:evenHBand="0" w:firstRowFirstColumn="0" w:firstRowLastColumn="0" w:lastRowFirstColumn="0" w:lastRowLastColumn="0"/>
+            </w:pPr>
+            <w:r>
+              <w:t>Description</w:t>
+            </w:r>
+          </w:p>
+        </w:tc>
+        <w:tc>
+          <w:tcPr>
+            <w:tcW w:w="1803" w:type="dxa"/>
+          </w:tcPr>
+          <w:p>
+            <w:pPr>
+              <w:cnfStyle w:val="100000000000" w:firstRow="1" w:lastRow="0" w:firstColumn="0" w:lastColumn="0" w:oddVBand="0" w:evenVBand="0" w:oddHBand="0" w:evenHBand="0" w:firstRowFirstColumn="0" w:firstRowLastColumn="0" w:lastRowFirstColumn="0" w:lastRowLastColumn="0"/>
+            </w:pPr>
+            <w:r>
+              <w:t>Success Criteria</w:t>
+            </w:r>
+          </w:p>
+        </w:tc>
+        <w:tc>
+          <w:tcPr>
+            <w:tcW w:w="1803" w:type="dxa"/>
+          </w:tcPr>
+          <w:p>
+            <w:pPr>
+              <w:cnfStyle w:val="100000000000" w:firstRow="1" w:lastRow="0" w:firstColumn="0" w:lastColumn="0" w:oddVBand="0" w:evenVBand="0" w:oddHBand="0" w:evenHBand="0" w:firstRowFirstColumn="0" w:firstRowLastColumn="0" w:lastRowFirstColumn="0" w:lastRowLastColumn="0"/>
+            </w:pPr>
+            <w:r>
+              <w:t>Test Data</w:t>
+            </w:r>
+          </w:p>
+        </w:tc>
+        <w:tc>
+          <w:tcPr>
+            <w:tcW w:w="1804" w:type="dxa"/>
+          </w:tcPr>
+          <w:p>
+            <w:pPr>
+              <w:cnfStyle w:val="100000000000" w:firstRow="1" w:lastRow="0" w:firstColumn="0" w:lastColumn="0" w:oddVBand="0" w:evenVBand="0" w:oddHBand="0" w:evenHBand="0" w:firstRowFirstColumn="0" w:firstRowLastColumn="0" w:lastRowFirstColumn="0" w:lastRowLastColumn="0"/>
+            </w:pPr>
+            <w:r>
+              <w:t>Expected Result</w:t>
+            </w:r>
+          </w:p>
+        </w:tc>
+      </w:tr>
+      <w:tr>
+        <w:trPr>
+          <w:cnfStyle w:val="000000100000" w:firstRow="0" w:lastRow="0" w:firstColumn="0" w:lastColumn="0" w:oddVBand="0" w:evenVBand="0" w:oddHBand="1" w:evenHBand="0" w:firstRowFirstColumn="0" w:firstRowLastColumn="0" w:lastRowFirstColumn="0" w:lastRowLastColumn="0"/>
+        </w:trPr>
+        <w:tc>
+          <w:tcPr>
+            <w:cnfStyle w:val="001000000000" w:firstRow="0" w:lastRow="0" w:firstColumn="1" w:lastColumn="0" w:oddVBand="0" w:evenVBand="0" w:oddHBand="0" w:evenHBand="0" w:firstRowFirstColumn="0" w:firstRowLastColumn="0" w:lastRowFirstColumn="0" w:lastRowLastColumn="0"/>
+            <w:tcW w:w="1803" w:type="dxa"/>
+          </w:tcPr>
+          <w:p>
+            <w:r>
+              <w:t>1a</w:t>
+            </w:r>
+          </w:p>
+        </w:tc>
+        <w:tc>
+          <w:tcPr>
+            <w:tcW w:w="1803" w:type="dxa"/>
+          </w:tcPr>
+          <w:p>
+            <w:pPr>
+              <w:cnfStyle w:val="000000100000" w:firstRow="0" w:lastRow="0" w:firstColumn="0" w:lastColumn="0" w:oddVBand="0" w:evenVBand="0" w:oddHBand="1" w:evenHBand="0" w:firstRowFirstColumn="0" w:firstRowLastColumn="0" w:lastRowFirstColumn="0" w:lastRowLastColumn="0"/>
+            </w:pPr>
+            <w:r>
+              <w:t>Basic Web Page</w:t>
+            </w:r>
+          </w:p>
+        </w:tc>
+        <w:tc>
+          <w:tcPr>
+            <w:tcW w:w="1803" w:type="dxa"/>
+          </w:tcPr>
+          <w:p>
+            <w:pPr>
+              <w:cnfStyle w:val="000000100000" w:firstRow="0" w:lastRow="0" w:firstColumn="0" w:lastColumn="0" w:oddVBand="0" w:evenVBand="0" w:oddHBand="1" w:evenHBand="0" w:firstRowFirstColumn="0" w:firstRowLastColumn="0" w:lastRowFirstColumn="0" w:lastRowLastColumn="0"/>
+            </w:pPr>
+            <w:r>
+              <w:t>1</w:t>
+            </w:r>
+          </w:p>
+        </w:tc>
+        <w:tc>
+          <w:tcPr>
+            <w:tcW w:w="1803" w:type="dxa"/>
+          </w:tcPr>
+          <w:p>
+            <w:pPr>
+              <w:cnfStyle w:val="000000100000" w:firstRow="0" w:lastRow="0" w:firstColumn="0" w:lastColumn="0" w:oddVBand="0" w:evenVBand="0" w:oddHBand="1" w:evenHBand="0" w:firstRowFirstColumn="0" w:firstRowLastColumn="0" w:lastRowFirstColumn="0" w:lastRowLastColumn="0"/>
+            </w:pPr>
+            <w:r>
+              <w:t>Page load</w:t>
+            </w:r>
+          </w:p>
+        </w:tc>
+        <w:tc>
+          <w:tcPr>
+            <w:tcW w:w="1804" w:type="dxa"/>
+          </w:tcPr>
+          <w:p>
+            <w:pPr>
+              <w:cnfStyle w:val="000000100000" w:firstRow="0" w:lastRow="0" w:firstColumn="0" w:lastColumn="0" w:oddVBand="0" w:evenVBand="0" w:oddHBand="1" w:evenHBand="0" w:firstRowFirstColumn="0" w:firstRowLastColumn="0" w:lastRowFirstColumn="0" w:lastRowLastColumn="0"/>
+            </w:pPr>
+            <w:r>
+              <w:t>A web page with a title and text box to enter the BP</w:t>
+            </w:r>
+            <w:r>
+              <w:t>M</w:t>
+            </w:r>
+            <w:r>
+              <w:t>.</w:t>
+            </w:r>
+            <w:r>
+              <w:t xml:space="preserve"> </w:t>
+            </w:r>
+            <w:r>
+              <w:t>Displays in Chrome</w:t>
+            </w:r>
+          </w:p>
+        </w:tc>
+      </w:tr>
+      <w:tr>
+        <w:tc>
+          <w:tcPr>
+            <w:cnfStyle w:val="001000000000" w:firstRow="0" w:lastRow="0" w:firstColumn="1" w:lastColumn="0" w:oddVBand="0" w:evenVBand="0" w:oddHBand="0" w:evenHBand="0" w:firstRowFirstColumn="0" w:firstRowLastColumn="0" w:lastRowFirstColumn="0" w:lastRowLastColumn="0"/>
+            <w:tcW w:w="1803" w:type="dxa"/>
+          </w:tcPr>
+          <w:p>
+            <w:r>
+              <w:t>1b</w:t>
+            </w:r>
+          </w:p>
+        </w:tc>
+        <w:tc>
+          <w:tcPr>
+            <w:tcW w:w="1803" w:type="dxa"/>
+          </w:tcPr>
+          <w:p>
+            <w:pPr>
+              <w:cnfStyle w:val="000000000000" w:firstRow="0" w:lastRow="0" w:firstColumn="0" w:lastColumn="0" w:oddVBand="0" w:evenVBand="0" w:oddHBand="0" w:evenHBand="0" w:firstRowFirstColumn="0" w:firstRowLastColumn="0" w:lastRowFirstColumn="0" w:lastRowLastColumn="0"/>
+            </w:pPr>
+            <w:r>
+              <w:t>BPM</w:t>
+            </w:r>
+          </w:p>
+        </w:tc>
+        <w:tc>
+          <w:tcPr>
+            <w:tcW w:w="1803" w:type="dxa"/>
+          </w:tcPr>
+          <w:p>
+            <w:pPr>
+              <w:cnfStyle w:val="000000000000" w:firstRow="0" w:lastRow="0" w:firstColumn="0" w:lastColumn="0" w:oddVBand="0" w:evenVBand="0" w:oddHBand="0" w:evenHBand="0" w:firstRowFirstColumn="0" w:firstRowLastColumn="0" w:lastRowFirstColumn="0" w:lastRowLastColumn="0"/>
+            </w:pPr>
+            <w:r>
+              <w:t>2</w:t>
+            </w:r>
+          </w:p>
+        </w:tc>
+        <w:tc>
+          <w:tcPr>
+            <w:tcW w:w="1803" w:type="dxa"/>
+          </w:tcPr>
+          <w:p>
+            <w:pPr>
+              <w:cnfStyle w:val="000000000000" w:firstRow="0" w:lastRow="0" w:firstColumn="0" w:lastColumn="0" w:oddVBand="0" w:evenVBand="0" w:oddHBand="0" w:evenHBand="0" w:firstRowFirstColumn="0" w:firstRowLastColumn="0" w:lastRowFirstColumn="0" w:lastRowLastColumn="0"/>
+            </w:pPr>
+            <w:r>
+              <w:t>120</w:t>
+            </w:r>
+          </w:p>
+        </w:tc>
+        <w:tc>
+          <w:tcPr>
+            <w:tcW w:w="1804" w:type="dxa"/>
+          </w:tcPr>
+          <w:p>
+            <w:pPr>
+              <w:cnfStyle w:val="000000000000" w:firstRow="0" w:lastRow="0" w:firstColumn="0" w:lastColumn="0" w:oddVBand="0" w:evenVBand="0" w:oddHBand="0" w:evenHBand="0" w:firstRowFirstColumn="0" w:firstRowLastColumn="0" w:lastRowFirstColumn="0" w:lastRowLastColumn="0"/>
+            </w:pPr>
+            <w:r>
+              <w:t>Valid data accepted</w:t>
+            </w:r>
+          </w:p>
+        </w:tc>
+      </w:tr>
+      <w:tr>
+        <w:trPr>
+          <w:cnfStyle w:val="000000100000" w:firstRow="0" w:lastRow="0" w:firstColumn="0" w:lastColumn="0" w:oddVBand="0" w:evenVBand="0" w:oddHBand="1" w:evenHBand="0" w:firstRowFirstColumn="0" w:firstRowLastColumn="0" w:lastRowFirstColumn="0" w:lastRowLastColumn="0"/>
+          <w:trHeight w:val="461"/>
+        </w:trPr>
+        <w:tc>
+          <w:tcPr>
+            <w:cnfStyle w:val="001000000000" w:firstRow="0" w:lastRow="0" w:firstColumn="1" w:lastColumn="0" w:oddVBand="0" w:evenVBand="0" w:oddHBand="0" w:evenHBand="0" w:firstRowFirstColumn="0" w:firstRowLastColumn="0" w:lastRowFirstColumn="0" w:lastRowLastColumn="0"/>
+            <w:tcW w:w="1803" w:type="dxa"/>
+          </w:tcPr>
+          <w:p>
+            <w:r>
+              <w:t>1c</w:t>
+            </w:r>
+          </w:p>
+        </w:tc>
+        <w:tc>
+          <w:tcPr>
+            <w:tcW w:w="1803" w:type="dxa"/>
+          </w:tcPr>
+          <w:p>
+            <w:pPr>
+              <w:cnfStyle w:val="000000100000" w:firstRow="0" w:lastRow="0" w:firstColumn="0" w:lastColumn="0" w:oddVBand="0" w:evenVBand="0" w:oddHBand="1" w:evenHBand="0" w:firstRowFirstColumn="0" w:firstRowLastColumn="0" w:lastRowFirstColumn="0" w:lastRowLastColumn="0"/>
+            </w:pPr>
+            <w:r>
+              <w:t>BPM</w:t>
+            </w:r>
+          </w:p>
+        </w:tc>
+        <w:tc>
+          <w:tcPr>
+            <w:tcW w:w="1803" w:type="dxa"/>
+          </w:tcPr>
+          <w:p>
+            <w:pPr>
+              <w:cnfStyle w:val="000000100000" w:firstRow="0" w:lastRow="0" w:firstColumn="0" w:lastColumn="0" w:oddVBand="0" w:evenVBand="0" w:oddHBand="1" w:evenHBand="0" w:firstRowFirstColumn="0" w:firstRowLastColumn="0" w:lastRowFirstColumn="0" w:lastRowLastColumn="0"/>
+            </w:pPr>
+            <w:r>
+              <w:t>3</w:t>
+            </w:r>
+          </w:p>
+        </w:tc>
+        <w:tc>
+          <w:tcPr>
+            <w:tcW w:w="1803" w:type="dxa"/>
+          </w:tcPr>
+          <w:p>
+            <w:pPr>
+              <w:cnfStyle w:val="000000100000" w:firstRow="0" w:lastRow="0" w:firstColumn="0" w:lastColumn="0" w:oddVBand="0" w:evenVBand="0" w:oddHBand="1" w:evenHBand="0" w:firstRowFirstColumn="0" w:firstRowLastColumn="0" w:lastRowFirstColumn="0" w:lastRowLastColumn="0"/>
+            </w:pPr>
+            <w:r>
+              <w:t>“”</w:t>
+            </w:r>
+          </w:p>
+        </w:tc>
+        <w:tc>
+          <w:tcPr>
+            <w:tcW w:w="1804" w:type="dxa"/>
+          </w:tcPr>
+          <w:p>
+            <w:pPr>
+              <w:cnfStyle w:val="000000100000" w:firstRow="0" w:lastRow="0" w:firstColumn="0" w:lastColumn="0" w:oddVBand="0" w:evenVBand="0" w:oddHBand="1" w:evenHBand="0" w:firstRowFirstColumn="0" w:firstRowLastColumn="0" w:lastRowFirstColumn="0" w:lastRowLastColumn="0"/>
+            </w:pPr>
+            <w:r>
+              <w:t>BPM set to 50</w:t>
+            </w:r>
+          </w:p>
+        </w:tc>
+      </w:tr>
+      <w:tr>
+        <w:trPr>
+          <w:trHeight w:val="523"/>
+        </w:trPr>
+        <w:tc>
+          <w:tcPr>
+            <w:cnfStyle w:val="001000000000" w:firstRow="0" w:lastRow="0" w:firstColumn="1" w:lastColumn="0" w:oddVBand="0" w:evenVBand="0" w:oddHBand="0" w:evenHBand="0" w:firstRowFirstColumn="0" w:firstRowLastColumn="0" w:lastRowFirstColumn="0" w:lastRowLastColumn="0"/>
+            <w:tcW w:w="1803" w:type="dxa"/>
+          </w:tcPr>
+          <w:p>
+            <w:r>
+              <w:t>1d</w:t>
+            </w:r>
+          </w:p>
+        </w:tc>
+        <w:tc>
+          <w:tcPr>
+            <w:tcW w:w="1803" w:type="dxa"/>
+          </w:tcPr>
+          <w:p>
+            <w:pPr>
+              <w:cnfStyle w:val="000000000000" w:firstRow="0" w:lastRow="0" w:firstColumn="0" w:lastColumn="0" w:oddVBand="0" w:evenVBand="0" w:oddHBand="0" w:evenHBand="0" w:firstRowFirstColumn="0" w:firstRowLastColumn="0" w:lastRowFirstColumn="0" w:lastRowLastColumn="0"/>
+            </w:pPr>
+            <w:r>
+              <w:t>BPM</w:t>
+            </w:r>
+          </w:p>
+        </w:tc>
+        <w:tc>
+          <w:tcPr>
+            <w:tcW w:w="1803" w:type="dxa"/>
+          </w:tcPr>
+          <w:p>
+            <w:pPr>
+              <w:cnfStyle w:val="000000000000" w:firstRow="0" w:lastRow="0" w:firstColumn="0" w:lastColumn="0" w:oddVBand="0" w:evenVBand="0" w:oddHBand="0" w:evenHBand="0" w:firstRowFirstColumn="0" w:firstRowLastColumn="0" w:lastRowFirstColumn="0" w:lastRowLastColumn="0"/>
+            </w:pPr>
+            <w:r>
+              <w:t>3</w:t>
+            </w:r>
+          </w:p>
+        </w:tc>
+        <w:tc>
+          <w:tcPr>
+            <w:tcW w:w="1803" w:type="dxa"/>
+          </w:tcPr>
+          <w:p>
+            <w:pPr>
+              <w:cnfStyle w:val="000000000000" w:firstRow="0" w:lastRow="0" w:firstColumn="0" w:lastColumn="0" w:oddVBand="0" w:evenVBand="0" w:oddHBand="0" w:evenHBand="0" w:firstRowFirstColumn="0" w:firstRowLastColumn="0" w:lastRowFirstColumn="0" w:lastRowLastColumn="0"/>
+            </w:pPr>
+            <w:r>
+              <w:t>40</w:t>
+            </w:r>
+          </w:p>
+        </w:tc>
+        <w:tc>
+          <w:tcPr>
+            <w:tcW w:w="1804" w:type="dxa"/>
+          </w:tcPr>
+          <w:p>
+            <w:pPr>
+              <w:cnfStyle w:val="000000000000" w:firstRow="0" w:lastRow="0" w:firstColumn="0" w:lastColumn="0" w:oddVBand="0" w:evenVBand="0" w:oddHBand="0" w:evenHBand="0" w:firstRowFirstColumn="0" w:firstRowLastColumn="0" w:lastRowFirstColumn="0" w:lastRowLastColumn="0"/>
+            </w:pPr>
+            <w:r>
+              <w:t>BPM set to 50</w:t>
+            </w:r>
+          </w:p>
+        </w:tc>
+      </w:tr>
+      <w:tr>
+        <w:trPr>
+          <w:cnfStyle w:val="000000100000" w:firstRow="0" w:lastRow="0" w:firstColumn="0" w:lastColumn="0" w:oddVBand="0" w:evenVBand="0" w:oddHBand="1" w:evenHBand="0" w:firstRowFirstColumn="0" w:firstRowLastColumn="0" w:lastRowFirstColumn="0" w:lastRowLastColumn="0"/>
+          <w:trHeight w:val="447"/>
+        </w:trPr>
+        <w:tc>
+          <w:tcPr>
+            <w:cnfStyle w:val="001000000000" w:firstRow="0" w:lastRow="0" w:firstColumn="1" w:lastColumn="0" w:oddVBand="0" w:evenVBand="0" w:oddHBand="0" w:evenHBand="0" w:firstRowFirstColumn="0" w:firstRowLastColumn="0" w:lastRowFirstColumn="0" w:lastRowLastColumn="0"/>
+            <w:tcW w:w="1803" w:type="dxa"/>
+          </w:tcPr>
+          <w:p>
+            <w:r>
+              <w:t>1e</w:t>
+            </w:r>
+          </w:p>
+        </w:tc>
+        <w:tc>
+          <w:tcPr>
+            <w:tcW w:w="1803" w:type="dxa"/>
+          </w:tcPr>
+          <w:p>
+            <w:pPr>
+              <w:cnfStyle w:val="000000100000" w:firstRow="0" w:lastRow="0" w:firstColumn="0" w:lastColumn="0" w:oddVBand="0" w:evenVBand="0" w:oddHBand="1" w:evenHBand="0" w:firstRowFirstColumn="0" w:firstRowLastColumn="0" w:lastRowFirstColumn="0" w:lastRowLastColumn="0"/>
+            </w:pPr>
+            <w:r>
+              <w:t>BPM</w:t>
+            </w:r>
+          </w:p>
+        </w:tc>
+        <w:tc>
+          <w:tcPr>
+            <w:tcW w:w="1803" w:type="dxa"/>
+          </w:tcPr>
+          <w:p>
+            <w:pPr>
+              <w:cnfStyle w:val="000000100000" w:firstRow="0" w:lastRow="0" w:firstColumn="0" w:lastColumn="0" w:oddVBand="0" w:evenVBand="0" w:oddHBand="1" w:evenHBand="0" w:firstRowFirstColumn="0" w:firstRowLastColumn="0" w:lastRowFirstColumn="0" w:lastRowLastColumn="0"/>
+            </w:pPr>
+            <w:r>
+              <w:t>3</w:t>
+            </w:r>
+          </w:p>
+        </w:tc>
+        <w:tc>
+          <w:tcPr>
+            <w:tcW w:w="1803" w:type="dxa"/>
+          </w:tcPr>
+          <w:p>
+            <w:pPr>
+              <w:cnfStyle w:val="000000100000" w:firstRow="0" w:lastRow="0" w:firstColumn="0" w:lastColumn="0" w:oddVBand="0" w:evenVBand="0" w:oddHBand="1" w:evenHBand="0" w:firstRowFirstColumn="0" w:firstRowLastColumn="0" w:lastRowFirstColumn="0" w:lastRowLastColumn="0"/>
+            </w:pPr>
+            <w:r>
+              <w:t>160</w:t>
+            </w:r>
+          </w:p>
+        </w:tc>
+        <w:tc>
+          <w:tcPr>
+            <w:tcW w:w="1804" w:type="dxa"/>
+          </w:tcPr>
+          <w:p>
+            <w:pPr>
+              <w:cnfStyle w:val="000000100000" w:firstRow="0" w:lastRow="0" w:firstColumn="0" w:lastColumn="0" w:oddVBand="0" w:evenVBand="0" w:oddHBand="1" w:evenHBand="0" w:firstRowFirstColumn="0" w:firstRowLastColumn="0" w:lastRowFirstColumn="0" w:lastRowLastColumn="0"/>
+            </w:pPr>
+            <w:r>
+              <w:t>BPM set to 150</w:t>
+            </w:r>
+          </w:p>
+        </w:tc>
+      </w:tr>
+      <w:tr>
+        <w:tc>
+          <w:tcPr>
+            <w:cnfStyle w:val="001000000000" w:firstRow="0" w:lastRow="0" w:firstColumn="1" w:lastColumn="0" w:oddVBand="0" w:evenVBand="0" w:oddHBand="0" w:evenHBand="0" w:firstRowFirstColumn="0" w:firstRowLastColumn="0" w:lastRowFirstColumn="0" w:lastRowLastColumn="0"/>
+            <w:tcW w:w="1803" w:type="dxa"/>
+          </w:tcPr>
+          <w:p>
+            <w:r>
+              <w:t>1f</w:t>
+            </w:r>
+          </w:p>
+        </w:tc>
+        <w:tc>
+          <w:tcPr>
+            <w:tcW w:w="1803" w:type="dxa"/>
+          </w:tcPr>
+          <w:p>
+            <w:pPr>
+              <w:cnfStyle w:val="000000000000" w:firstRow="0" w:lastRow="0" w:firstColumn="0" w:lastColumn="0" w:oddVBand="0" w:evenVBand="0" w:oddHBand="0" w:evenHBand="0" w:firstRowFirstColumn="0" w:firstRowLastColumn="0" w:lastRowFirstColumn="0" w:lastRowLastColumn="0"/>
+            </w:pPr>
+            <w:r>
+              <w:t>BPM</w:t>
+            </w:r>
+          </w:p>
+        </w:tc>
+        <w:tc>
+          <w:tcPr>
+            <w:tcW w:w="1803" w:type="dxa"/>
+          </w:tcPr>
+          <w:p>
+            <w:pPr>
+              <w:cnfStyle w:val="000000000000" w:firstRow="0" w:lastRow="0" w:firstColumn="0" w:lastColumn="0" w:oddVBand="0" w:evenVBand="0" w:oddHBand="0" w:evenHBand="0" w:firstRowFirstColumn="0" w:firstRowLastColumn="0" w:lastRowFirstColumn="0" w:lastRowLastColumn="0"/>
+            </w:pPr>
+            <w:r>
+              <w:t>3</w:t>
+            </w:r>
+          </w:p>
+        </w:tc>
+        <w:tc>
+          <w:tcPr>
+            <w:tcW w:w="1803" w:type="dxa"/>
+          </w:tcPr>
+          <w:p>
+            <w:pPr>
+              <w:cnfStyle w:val="000000000000" w:firstRow="0" w:lastRow="0" w:firstColumn="0" w:lastColumn="0" w:oddVBand="0" w:evenVBand="0" w:oddHBand="0" w:evenHBand="0" w:firstRowFirstColumn="0" w:firstRowLastColumn="0" w:lastRowFirstColumn="0" w:lastRowLastColumn="0"/>
+            </w:pPr>
+            <w:r>
+              <w:t>“Idk what I’m doing anymore”</w:t>
+            </w:r>
+          </w:p>
+        </w:tc>
+        <w:tc>
+          <w:tcPr>
+            <w:tcW w:w="1804" w:type="dxa"/>
+          </w:tcPr>
+          <w:p>
+            <w:pPr>
+              <w:cnfStyle w:val="000000000000" w:firstRow="0" w:lastRow="0" w:firstColumn="0" w:lastColumn="0" w:oddVBand="0" w:evenVBand="0" w:oddHBand="0" w:evenHBand="0" w:firstRowFirstColumn="0" w:firstRowLastColumn="0" w:lastRowFirstColumn="0" w:lastRowLastColumn="0"/>
+            </w:pPr>
+            <w:r>
+              <w:t>BPM set to 50</w:t>
+            </w:r>
+          </w:p>
+        </w:tc>
+      </w:tr>
+      <w:tr>
+        <w:trPr>
+          <w:cnfStyle w:val="000000100000" w:firstRow="0" w:lastRow="0" w:firstColumn="0" w:lastColumn="0" w:oddVBand="0" w:evenVBand="0" w:oddHBand="1" w:evenHBand="0" w:firstRowFirstColumn="0" w:firstRowLastColumn="0" w:lastRowFirstColumn="0" w:lastRowLastColumn="0"/>
+          <w:trHeight w:val="499"/>
+        </w:trPr>
+        <w:tc>
+          <w:tcPr>
+            <w:cnfStyle w:val="001000000000" w:firstRow="0" w:lastRow="0" w:firstColumn="1" w:lastColumn="0" w:oddVBand="0" w:evenVBand="0" w:oddHBand="0" w:evenHBand="0" w:firstRowFirstColumn="0" w:firstRowLastColumn="0" w:lastRowFirstColumn="0" w:lastRowLastColumn="0"/>
+            <w:tcW w:w="1803" w:type="dxa"/>
+          </w:tcPr>
+          <w:p>
+            <w:r>
+              <w:t>1g</w:t>
+            </w:r>
+          </w:p>
+        </w:tc>
+        <w:tc>
+          <w:tcPr>
+            <w:tcW w:w="1803" w:type="dxa"/>
+          </w:tcPr>
+          <w:p>
+            <w:pPr>
+              <w:cnfStyle w:val="000000100000" w:firstRow="0" w:lastRow="0" w:firstColumn="0" w:lastColumn="0" w:oddVBand="0" w:evenVBand="0" w:oddHBand="1" w:evenHBand="0" w:firstRowFirstColumn="0" w:firstRowLastColumn="0" w:lastRowFirstColumn="0" w:lastRowLastColumn="0"/>
+            </w:pPr>
+            <w:r>
+              <w:t>BPM</w:t>
+            </w:r>
+          </w:p>
+        </w:tc>
+        <w:tc>
+          <w:tcPr>
+            <w:tcW w:w="1803" w:type="dxa"/>
+          </w:tcPr>
+          <w:p>
+            <w:pPr>
+              <w:cnfStyle w:val="000000100000" w:firstRow="0" w:lastRow="0" w:firstColumn="0" w:lastColumn="0" w:oddVBand="0" w:evenVBand="0" w:oddHBand="1" w:evenHBand="0" w:firstRowFirstColumn="0" w:firstRowLastColumn="0" w:lastRowFirstColumn="0" w:lastRowLastColumn="0"/>
+            </w:pPr>
+            <w:r>
+              <w:t>3</w:t>
+            </w:r>
+          </w:p>
+        </w:tc>
+        <w:tc>
+          <w:tcPr>
+            <w:tcW w:w="1803" w:type="dxa"/>
+          </w:tcPr>
+          <w:p>
+            <w:pPr>
+              <w:cnfStyle w:val="000000100000" w:firstRow="0" w:lastRow="0" w:firstColumn="0" w:lastColumn="0" w:oddVBand="0" w:evenVBand="0" w:oddHBand="1" w:evenHBand="0" w:firstRowFirstColumn="0" w:firstRowLastColumn="0" w:lastRowFirstColumn="0" w:lastRowLastColumn="0"/>
+            </w:pPr>
+          </w:p>
+        </w:tc>
+        <w:tc>
+          <w:tcPr>
+            <w:tcW w:w="1804" w:type="dxa"/>
+          </w:tcPr>
+          <w:p>
+            <w:pPr>
+              <w:cnfStyle w:val="000000100000" w:firstRow="0" w:lastRow="0" w:firstColumn="0" w:lastColumn="0" w:oddVBand="0" w:evenVBand="0" w:oddHBand="1" w:evenHBand="0" w:firstRowFirstColumn="0" w:firstRowLastColumn="0" w:lastRowFirstColumn="0" w:lastRowLastColumn="0"/>
+            </w:pPr>
+          </w:p>
+        </w:tc>
+      </w:tr>
+    </w:tbl>
     <w:p/>
     <w:p>
       <w:pPr>
@@ -3143,6 +3711,88 @@
         <w:b/>
         <w:bCs/>
       </w:rPr>
+    </w:tblStylePr>
+  </w:style>
+  <w:style w:type="table" w:styleId="TableGridLight">
+    <w:name w:val="Grid Table Light"/>
+    <w:basedOn w:val="TableNormal"/>
+    <w:uiPriority w:val="40"/>
+    <w:rsid w:val="004B60B5"/>
+    <w:pPr>
+      <w:spacing w:after="0" w:line="240" w:lineRule="auto"/>
+    </w:pPr>
+    <w:tblPr>
+      <w:tblBorders>
+        <w:top w:val="single" w:sz="4" w:space="0" w:color="BFBFBF" w:themeColor="background1" w:themeShade="BF"/>
+        <w:left w:val="single" w:sz="4" w:space="0" w:color="BFBFBF" w:themeColor="background1" w:themeShade="BF"/>
+        <w:bottom w:val="single" w:sz="4" w:space="0" w:color="BFBFBF" w:themeColor="background1" w:themeShade="BF"/>
+        <w:right w:val="single" w:sz="4" w:space="0" w:color="BFBFBF" w:themeColor="background1" w:themeShade="BF"/>
+        <w:insideH w:val="single" w:sz="4" w:space="0" w:color="BFBFBF" w:themeColor="background1" w:themeShade="BF"/>
+        <w:insideV w:val="single" w:sz="4" w:space="0" w:color="BFBFBF" w:themeColor="background1" w:themeShade="BF"/>
+      </w:tblBorders>
+    </w:tblPr>
+  </w:style>
+  <w:style w:type="table" w:styleId="PlainTable1">
+    <w:name w:val="Plain Table 1"/>
+    <w:basedOn w:val="TableNormal"/>
+    <w:uiPriority w:val="41"/>
+    <w:rsid w:val="004B60B5"/>
+    <w:pPr>
+      <w:spacing w:after="0" w:line="240" w:lineRule="auto"/>
+    </w:pPr>
+    <w:tblPr>
+      <w:tblStyleRowBandSize w:val="1"/>
+      <w:tblStyleColBandSize w:val="1"/>
+      <w:tblBorders>
+        <w:top w:val="single" w:sz="4" w:space="0" w:color="BFBFBF" w:themeColor="background1" w:themeShade="BF"/>
+        <w:left w:val="single" w:sz="4" w:space="0" w:color="BFBFBF" w:themeColor="background1" w:themeShade="BF"/>
+        <w:bottom w:val="single" w:sz="4" w:space="0" w:color="BFBFBF" w:themeColor="background1" w:themeShade="BF"/>
+        <w:right w:val="single" w:sz="4" w:space="0" w:color="BFBFBF" w:themeColor="background1" w:themeShade="BF"/>
+        <w:insideH w:val="single" w:sz="4" w:space="0" w:color="BFBFBF" w:themeColor="background1" w:themeShade="BF"/>
+        <w:insideV w:val="single" w:sz="4" w:space="0" w:color="BFBFBF" w:themeColor="background1" w:themeShade="BF"/>
+      </w:tblBorders>
+    </w:tblPr>
+    <w:tblStylePr w:type="firstRow">
+      <w:rPr>
+        <w:b/>
+        <w:bCs/>
+      </w:rPr>
+    </w:tblStylePr>
+    <w:tblStylePr w:type="lastRow">
+      <w:rPr>
+        <w:b/>
+        <w:bCs/>
+      </w:rPr>
+      <w:tblPr/>
+      <w:tcPr>
+        <w:tcBorders>
+          <w:top w:val="double" w:sz="4" w:space="0" w:color="BFBFBF" w:themeColor="background1" w:themeShade="BF"/>
+        </w:tcBorders>
+      </w:tcPr>
+    </w:tblStylePr>
+    <w:tblStylePr w:type="firstCol">
+      <w:rPr>
+        <w:b/>
+        <w:bCs/>
+      </w:rPr>
+    </w:tblStylePr>
+    <w:tblStylePr w:type="lastCol">
+      <w:rPr>
+        <w:b/>
+        <w:bCs/>
+      </w:rPr>
+    </w:tblStylePr>
+    <w:tblStylePr w:type="band1Vert">
+      <w:tblPr/>
+      <w:tcPr>
+        <w:shd w:val="clear" w:color="auto" w:fill="F2F2F2" w:themeFill="background1" w:themeFillShade="F2"/>
+      </w:tcPr>
+    </w:tblStylePr>
+    <w:tblStylePr w:type="band1Horz">
+      <w:tblPr/>
+      <w:tcPr>
+        <w:shd w:val="clear" w:color="auto" w:fill="F2F2F2" w:themeFill="background1" w:themeFillShade="F2"/>
+      </w:tcPr>
     </w:tblStylePr>
   </w:style>
 </w:styles>

</xml_diff>

<commit_message>
should i do compsci as a career choice?
</commit_message>
<xml_diff>
--- a/daplan.docx
+++ b/daplan.docx
@@ -184,7 +184,13 @@
         <w:pStyle w:val="ListParagraph"/>
       </w:pPr>
       <w:r>
-        <w:t>The app will also use a modern browser e.g., Chrome, Firefox, Safari, Edge. This is to ensure that all features of HTML/CSS/</w:t>
+        <w:t xml:space="preserve">The app will also use </w:t>
+      </w:r>
+      <w:r>
+        <w:t xml:space="preserve">Chrome. </w:t>
+      </w:r>
+      <w:r>
+        <w:t>This is to ensure that all features of HTML/CSS/</w:t>
       </w:r>
       <w:r>
         <w:t>JavaScript</w:t>
@@ -193,151 +199,806 @@
         <w:t xml:space="preserve"> work as intended</w:t>
       </w:r>
     </w:p>
+    <w:tbl>
+      <w:tblPr>
+        <w:tblW w:w="10770" w:type="dxa"/>
+        <w:shd w:val="clear" w:color="auto" w:fill="FBFBFB"/>
+        <w:tblCellMar>
+          <w:top w:w="15" w:type="dxa"/>
+          <w:left w:w="15" w:type="dxa"/>
+          <w:bottom w:w="15" w:type="dxa"/>
+          <w:right w:w="15" w:type="dxa"/>
+        </w:tblCellMar>
+        <w:tblLook w:val="04A0" w:firstRow="1" w:lastRow="0" w:firstColumn="1" w:lastColumn="0" w:noHBand="0" w:noVBand="1"/>
+      </w:tblPr>
+      <w:tblGrid>
+        <w:gridCol w:w="4521"/>
+        <w:gridCol w:w="3245"/>
+        <w:gridCol w:w="3004"/>
+      </w:tblGrid>
+      <w:tr>
+        <w:trPr>
+          <w:tblHeader/>
+        </w:trPr>
+        <w:tc>
+          <w:tcPr>
+            <w:tcW w:w="0" w:type="auto"/>
+            <w:tcBorders>
+              <w:top w:val="nil"/>
+              <w:bottom w:val="nil"/>
+            </w:tcBorders>
+            <w:shd w:val="clear" w:color="auto" w:fill="CCCCCC"/>
+            <w:tcMar>
+              <w:top w:w="120" w:type="dxa"/>
+              <w:left w:w="120" w:type="dxa"/>
+              <w:bottom w:w="120" w:type="dxa"/>
+              <w:right w:w="120" w:type="dxa"/>
+            </w:tcMar>
+            <w:vAlign w:val="bottom"/>
+            <w:hideMark/>
+          </w:tcPr>
+          <w:p>
+            <w:pPr>
+              <w:spacing w:before="0" w:after="0" w:line="240" w:lineRule="auto"/>
+              <w:rPr>
+                <w:rFonts w:ascii="Segoe UI" w:eastAsia="Times New Roman" w:hAnsi="Segoe UI" w:cs="Segoe UI"/>
+                <w:b/>
+                <w:bCs/>
+                <w:color w:val="333333"/>
+                <w:sz w:val="24"/>
+                <w:szCs w:val="24"/>
+                <w:lang w:eastAsia="en-GB"/>
+              </w:rPr>
+            </w:pPr>
+            <w:r>
+              <w:rPr>
+                <w:rFonts w:ascii="Segoe UI" w:eastAsia="Times New Roman" w:hAnsi="Segoe UI" w:cs="Segoe UI"/>
+                <w:b/>
+                <w:bCs/>
+                <w:color w:val="333333"/>
+                <w:sz w:val="24"/>
+                <w:szCs w:val="24"/>
+                <w:lang w:eastAsia="en-GB"/>
+              </w:rPr>
+              <w:t>Platform</w:t>
+            </w:r>
+          </w:p>
+        </w:tc>
+        <w:tc>
+          <w:tcPr>
+            <w:tcW w:w="0" w:type="auto"/>
+            <w:tcBorders>
+              <w:top w:val="nil"/>
+              <w:bottom w:val="nil"/>
+            </w:tcBorders>
+            <w:shd w:val="clear" w:color="auto" w:fill="CCCCCC"/>
+            <w:tcMar>
+              <w:top w:w="120" w:type="dxa"/>
+              <w:left w:w="120" w:type="dxa"/>
+              <w:bottom w:w="120" w:type="dxa"/>
+              <w:right w:w="120" w:type="dxa"/>
+            </w:tcMar>
+            <w:vAlign w:val="bottom"/>
+            <w:hideMark/>
+          </w:tcPr>
+          <w:p>
+            <w:pPr>
+              <w:spacing w:before="0" w:after="0" w:line="240" w:lineRule="auto"/>
+              <w:rPr>
+                <w:rFonts w:ascii="Segoe UI" w:eastAsia="Times New Roman" w:hAnsi="Segoe UI" w:cs="Segoe UI"/>
+                <w:b/>
+                <w:bCs/>
+                <w:color w:val="333333"/>
+                <w:sz w:val="24"/>
+                <w:szCs w:val="24"/>
+                <w:lang w:eastAsia="en-GB"/>
+              </w:rPr>
+            </w:pPr>
+            <w:r>
+              <w:rPr>
+                <w:rFonts w:ascii="Segoe UI" w:eastAsia="Times New Roman" w:hAnsi="Segoe UI" w:cs="Segoe UI"/>
+                <w:b/>
+                <w:bCs/>
+                <w:color w:val="333333"/>
+                <w:sz w:val="24"/>
+                <w:szCs w:val="24"/>
+                <w:lang w:eastAsia="en-GB"/>
+              </w:rPr>
+              <w:t>Version</w:t>
+            </w:r>
+          </w:p>
+        </w:tc>
+        <w:tc>
+          <w:tcPr>
+            <w:tcW w:w="0" w:type="auto"/>
+            <w:tcBorders>
+              <w:top w:val="nil"/>
+              <w:bottom w:val="nil"/>
+            </w:tcBorders>
+            <w:shd w:val="clear" w:color="auto" w:fill="CCCCCC"/>
+            <w:tcMar>
+              <w:top w:w="120" w:type="dxa"/>
+              <w:left w:w="120" w:type="dxa"/>
+              <w:bottom w:w="120" w:type="dxa"/>
+              <w:right w:w="120" w:type="dxa"/>
+            </w:tcMar>
+            <w:vAlign w:val="bottom"/>
+            <w:hideMark/>
+          </w:tcPr>
+          <w:p>
+            <w:pPr>
+              <w:spacing w:before="0" w:after="0" w:line="240" w:lineRule="auto"/>
+              <w:rPr>
+                <w:rFonts w:ascii="Segoe UI" w:eastAsia="Times New Roman" w:hAnsi="Segoe UI" w:cs="Segoe UI"/>
+                <w:b/>
+                <w:bCs/>
+                <w:color w:val="333333"/>
+                <w:sz w:val="24"/>
+                <w:szCs w:val="24"/>
+                <w:lang w:eastAsia="en-GB"/>
+              </w:rPr>
+            </w:pPr>
+            <w:r>
+              <w:rPr>
+                <w:rFonts w:ascii="Segoe UI" w:eastAsia="Times New Roman" w:hAnsi="Segoe UI" w:cs="Segoe UI"/>
+                <w:b/>
+                <w:bCs/>
+                <w:color w:val="333333"/>
+                <w:sz w:val="24"/>
+                <w:szCs w:val="24"/>
+                <w:lang w:eastAsia="en-GB"/>
+              </w:rPr>
+              <w:t>Release Date</w:t>
+            </w:r>
+          </w:p>
+        </w:tc>
+      </w:tr>
+      <w:tr>
+        <w:tc>
+          <w:tcPr>
+            <w:tcW w:w="0" w:type="auto"/>
+            <w:tcBorders>
+              <w:top w:val="single" w:sz="6" w:space="0" w:color="DDDDDD"/>
+            </w:tcBorders>
+            <w:shd w:val="clear" w:color="auto" w:fill="F9F9F9"/>
+            <w:tcMar>
+              <w:top w:w="120" w:type="dxa"/>
+              <w:left w:w="120" w:type="dxa"/>
+              <w:bottom w:w="120" w:type="dxa"/>
+              <w:right w:w="120" w:type="dxa"/>
+            </w:tcMar>
+            <w:hideMark/>
+          </w:tcPr>
+          <w:p>
+            <w:pPr>
+              <w:spacing w:before="0" w:after="0" w:line="240" w:lineRule="auto"/>
+              <w:rPr>
+                <w:rFonts w:ascii="Segoe UI" w:eastAsia="Times New Roman" w:hAnsi="Segoe UI" w:cs="Segoe UI"/>
+                <w:color w:val="333333"/>
+                <w:sz w:val="24"/>
+                <w:szCs w:val="24"/>
+                <w:lang w:eastAsia="en-GB"/>
+              </w:rPr>
+            </w:pPr>
+            <w:r>
+              <w:rPr>
+                <w:rFonts w:ascii="Segoe UI" w:eastAsia="Times New Roman" w:hAnsi="Segoe UI" w:cs="Segoe UI"/>
+                <w:color w:val="333333"/>
+                <w:sz w:val="24"/>
+                <w:szCs w:val="24"/>
+                <w:lang w:eastAsia="en-GB"/>
+              </w:rPr>
+              <w:t>Chrome on </w:t>
+            </w:r>
+            <w:r>
+              <w:rPr>
+                <w:rFonts w:ascii="Segoe UI" w:eastAsia="Times New Roman" w:hAnsi="Segoe UI" w:cs="Segoe UI"/>
+                <w:b/>
+                <w:bCs/>
+                <w:color w:val="333333"/>
+                <w:sz w:val="24"/>
+                <w:szCs w:val="24"/>
+                <w:lang w:eastAsia="en-GB"/>
+              </w:rPr>
+              <w:t>Windows</w:t>
+            </w:r>
+          </w:p>
+        </w:tc>
+        <w:tc>
+          <w:tcPr>
+            <w:tcW w:w="0" w:type="auto"/>
+            <w:tcBorders>
+              <w:top w:val="single" w:sz="6" w:space="0" w:color="DDDDDD"/>
+            </w:tcBorders>
+            <w:shd w:val="clear" w:color="auto" w:fill="F9F9F9"/>
+            <w:tcMar>
+              <w:top w:w="120" w:type="dxa"/>
+              <w:left w:w="120" w:type="dxa"/>
+              <w:bottom w:w="120" w:type="dxa"/>
+              <w:right w:w="120" w:type="dxa"/>
+            </w:tcMar>
+            <w:hideMark/>
+          </w:tcPr>
+          <w:p>
+            <w:pPr>
+              <w:spacing w:before="0" w:after="0" w:line="240" w:lineRule="auto"/>
+              <w:rPr>
+                <w:rFonts w:ascii="Segoe UI" w:eastAsia="Times New Roman" w:hAnsi="Segoe UI" w:cs="Segoe UI"/>
+                <w:color w:val="333333"/>
+                <w:sz w:val="24"/>
+                <w:szCs w:val="24"/>
+                <w:lang w:eastAsia="en-GB"/>
+              </w:rPr>
+            </w:pPr>
+            <w:r>
+              <w:rPr>
+                <w:rFonts w:ascii="Segoe UI" w:eastAsia="Times New Roman" w:hAnsi="Segoe UI" w:cs="Segoe UI"/>
+                <w:color w:val="333333"/>
+                <w:sz w:val="24"/>
+                <w:szCs w:val="24"/>
+                <w:lang w:eastAsia="en-GB"/>
+              </w:rPr>
+              <w:t>109.0.5414.74</w:t>
+            </w:r>
+          </w:p>
+        </w:tc>
+        <w:tc>
+          <w:tcPr>
+            <w:tcW w:w="0" w:type="auto"/>
+            <w:tcBorders>
+              <w:top w:val="single" w:sz="6" w:space="0" w:color="DDDDDD"/>
+            </w:tcBorders>
+            <w:shd w:val="clear" w:color="auto" w:fill="F9F9F9"/>
+            <w:tcMar>
+              <w:top w:w="120" w:type="dxa"/>
+              <w:left w:w="120" w:type="dxa"/>
+              <w:bottom w:w="120" w:type="dxa"/>
+              <w:right w:w="120" w:type="dxa"/>
+            </w:tcMar>
+            <w:hideMark/>
+          </w:tcPr>
+          <w:p>
+            <w:pPr>
+              <w:spacing w:before="0" w:after="0" w:line="240" w:lineRule="auto"/>
+              <w:rPr>
+                <w:rFonts w:ascii="Segoe UI" w:eastAsia="Times New Roman" w:hAnsi="Segoe UI" w:cs="Segoe UI"/>
+                <w:color w:val="333333"/>
+                <w:sz w:val="24"/>
+                <w:szCs w:val="24"/>
+                <w:lang w:eastAsia="en-GB"/>
+              </w:rPr>
+            </w:pPr>
+            <w:r>
+              <w:rPr>
+                <w:rFonts w:ascii="Segoe UI" w:eastAsia="Times New Roman" w:hAnsi="Segoe UI" w:cs="Segoe UI"/>
+                <w:color w:val="333333"/>
+                <w:sz w:val="24"/>
+                <w:szCs w:val="24"/>
+                <w:lang w:eastAsia="en-GB"/>
+              </w:rPr>
+              <w:t>2023-01-11</w:t>
+            </w:r>
+          </w:p>
+        </w:tc>
+      </w:tr>
+      <w:tr>
+        <w:tc>
+          <w:tcPr>
+            <w:tcW w:w="0" w:type="auto"/>
+            <w:tcBorders>
+              <w:top w:val="single" w:sz="6" w:space="0" w:color="DDDDDD"/>
+            </w:tcBorders>
+            <w:shd w:val="clear" w:color="auto" w:fill="FBFBFB"/>
+            <w:tcMar>
+              <w:top w:w="120" w:type="dxa"/>
+              <w:left w:w="120" w:type="dxa"/>
+              <w:bottom w:w="120" w:type="dxa"/>
+              <w:right w:w="120" w:type="dxa"/>
+            </w:tcMar>
+            <w:hideMark/>
+          </w:tcPr>
+          <w:p>
+            <w:pPr>
+              <w:spacing w:before="0" w:after="0" w:line="240" w:lineRule="auto"/>
+              <w:rPr>
+                <w:rFonts w:ascii="Segoe UI" w:eastAsia="Times New Roman" w:hAnsi="Segoe UI" w:cs="Segoe UI"/>
+                <w:color w:val="333333"/>
+                <w:sz w:val="24"/>
+                <w:szCs w:val="24"/>
+                <w:lang w:eastAsia="en-GB"/>
+              </w:rPr>
+            </w:pPr>
+            <w:r>
+              <w:rPr>
+                <w:rFonts w:ascii="Segoe UI" w:eastAsia="Times New Roman" w:hAnsi="Segoe UI" w:cs="Segoe UI"/>
+                <w:color w:val="333333"/>
+                <w:sz w:val="24"/>
+                <w:szCs w:val="24"/>
+                <w:lang w:eastAsia="en-GB"/>
+              </w:rPr>
+              <w:t>Chrome on </w:t>
+            </w:r>
+            <w:r>
+              <w:rPr>
+                <w:rFonts w:ascii="Segoe UI" w:eastAsia="Times New Roman" w:hAnsi="Segoe UI" w:cs="Segoe UI"/>
+                <w:b/>
+                <w:bCs/>
+                <w:color w:val="333333"/>
+                <w:sz w:val="24"/>
+                <w:szCs w:val="24"/>
+                <w:lang w:eastAsia="en-GB"/>
+              </w:rPr>
+              <w:t>macOS</w:t>
+            </w:r>
+          </w:p>
+        </w:tc>
+        <w:tc>
+          <w:tcPr>
+            <w:tcW w:w="0" w:type="auto"/>
+            <w:tcBorders>
+              <w:top w:val="single" w:sz="6" w:space="0" w:color="DDDDDD"/>
+            </w:tcBorders>
+            <w:shd w:val="clear" w:color="auto" w:fill="FBFBFB"/>
+            <w:tcMar>
+              <w:top w:w="120" w:type="dxa"/>
+              <w:left w:w="120" w:type="dxa"/>
+              <w:bottom w:w="120" w:type="dxa"/>
+              <w:right w:w="120" w:type="dxa"/>
+            </w:tcMar>
+            <w:hideMark/>
+          </w:tcPr>
+          <w:p>
+            <w:pPr>
+              <w:spacing w:before="0" w:after="0" w:line="240" w:lineRule="auto"/>
+              <w:rPr>
+                <w:rFonts w:ascii="Segoe UI" w:eastAsia="Times New Roman" w:hAnsi="Segoe UI" w:cs="Segoe UI"/>
+                <w:color w:val="333333"/>
+                <w:sz w:val="24"/>
+                <w:szCs w:val="24"/>
+                <w:lang w:eastAsia="en-GB"/>
+              </w:rPr>
+            </w:pPr>
+            <w:r>
+              <w:rPr>
+                <w:rFonts w:ascii="Segoe UI" w:eastAsia="Times New Roman" w:hAnsi="Segoe UI" w:cs="Segoe UI"/>
+                <w:color w:val="333333"/>
+                <w:sz w:val="24"/>
+                <w:szCs w:val="24"/>
+                <w:lang w:eastAsia="en-GB"/>
+              </w:rPr>
+              <w:t>109.0.5414.74</w:t>
+            </w:r>
+          </w:p>
+        </w:tc>
+        <w:tc>
+          <w:tcPr>
+            <w:tcW w:w="0" w:type="auto"/>
+            <w:tcBorders>
+              <w:top w:val="single" w:sz="6" w:space="0" w:color="DDDDDD"/>
+            </w:tcBorders>
+            <w:shd w:val="clear" w:color="auto" w:fill="FBFBFB"/>
+            <w:tcMar>
+              <w:top w:w="120" w:type="dxa"/>
+              <w:left w:w="120" w:type="dxa"/>
+              <w:bottom w:w="120" w:type="dxa"/>
+              <w:right w:w="120" w:type="dxa"/>
+            </w:tcMar>
+            <w:hideMark/>
+          </w:tcPr>
+          <w:p>
+            <w:pPr>
+              <w:spacing w:before="0" w:after="0" w:line="240" w:lineRule="auto"/>
+              <w:rPr>
+                <w:rFonts w:ascii="Segoe UI" w:eastAsia="Times New Roman" w:hAnsi="Segoe UI" w:cs="Segoe UI"/>
+                <w:color w:val="333333"/>
+                <w:sz w:val="24"/>
+                <w:szCs w:val="24"/>
+                <w:lang w:eastAsia="en-GB"/>
+              </w:rPr>
+            </w:pPr>
+            <w:r>
+              <w:rPr>
+                <w:rFonts w:ascii="Segoe UI" w:eastAsia="Times New Roman" w:hAnsi="Segoe UI" w:cs="Segoe UI"/>
+                <w:color w:val="333333"/>
+                <w:sz w:val="24"/>
+                <w:szCs w:val="24"/>
+                <w:lang w:eastAsia="en-GB"/>
+              </w:rPr>
+              <w:t>2023-01-11</w:t>
+            </w:r>
+          </w:p>
+        </w:tc>
+      </w:tr>
+      <w:tr>
+        <w:tc>
+          <w:tcPr>
+            <w:tcW w:w="0" w:type="auto"/>
+            <w:tcBorders>
+              <w:top w:val="single" w:sz="6" w:space="0" w:color="DDDDDD"/>
+            </w:tcBorders>
+            <w:shd w:val="clear" w:color="auto" w:fill="F9F9F9"/>
+            <w:tcMar>
+              <w:top w:w="120" w:type="dxa"/>
+              <w:left w:w="120" w:type="dxa"/>
+              <w:bottom w:w="120" w:type="dxa"/>
+              <w:right w:w="120" w:type="dxa"/>
+            </w:tcMar>
+            <w:hideMark/>
+          </w:tcPr>
+          <w:p>
+            <w:pPr>
+              <w:spacing w:before="0" w:after="0" w:line="240" w:lineRule="auto"/>
+              <w:rPr>
+                <w:rFonts w:ascii="Segoe UI" w:eastAsia="Times New Roman" w:hAnsi="Segoe UI" w:cs="Segoe UI"/>
+                <w:color w:val="333333"/>
+                <w:sz w:val="24"/>
+                <w:szCs w:val="24"/>
+                <w:lang w:eastAsia="en-GB"/>
+              </w:rPr>
+            </w:pPr>
+            <w:r>
+              <w:rPr>
+                <w:rFonts w:ascii="Segoe UI" w:eastAsia="Times New Roman" w:hAnsi="Segoe UI" w:cs="Segoe UI"/>
+                <w:color w:val="333333"/>
+                <w:sz w:val="24"/>
+                <w:szCs w:val="24"/>
+                <w:lang w:eastAsia="en-GB"/>
+              </w:rPr>
+              <w:t>Chrome on </w:t>
+            </w:r>
+            <w:r>
+              <w:rPr>
+                <w:rFonts w:ascii="Segoe UI" w:eastAsia="Times New Roman" w:hAnsi="Segoe UI" w:cs="Segoe UI"/>
+                <w:b/>
+                <w:bCs/>
+                <w:color w:val="333333"/>
+                <w:sz w:val="24"/>
+                <w:szCs w:val="24"/>
+                <w:lang w:eastAsia="en-GB"/>
+              </w:rPr>
+              <w:t>Linux</w:t>
+            </w:r>
+          </w:p>
+        </w:tc>
+        <w:tc>
+          <w:tcPr>
+            <w:tcW w:w="0" w:type="auto"/>
+            <w:tcBorders>
+              <w:top w:val="single" w:sz="6" w:space="0" w:color="DDDDDD"/>
+            </w:tcBorders>
+            <w:shd w:val="clear" w:color="auto" w:fill="F9F9F9"/>
+            <w:tcMar>
+              <w:top w:w="120" w:type="dxa"/>
+              <w:left w:w="120" w:type="dxa"/>
+              <w:bottom w:w="120" w:type="dxa"/>
+              <w:right w:w="120" w:type="dxa"/>
+            </w:tcMar>
+            <w:hideMark/>
+          </w:tcPr>
+          <w:p>
+            <w:pPr>
+              <w:spacing w:before="0" w:after="0" w:line="240" w:lineRule="auto"/>
+              <w:rPr>
+                <w:rFonts w:ascii="Segoe UI" w:eastAsia="Times New Roman" w:hAnsi="Segoe UI" w:cs="Segoe UI"/>
+                <w:color w:val="333333"/>
+                <w:sz w:val="24"/>
+                <w:szCs w:val="24"/>
+                <w:lang w:eastAsia="en-GB"/>
+              </w:rPr>
+            </w:pPr>
+            <w:r>
+              <w:rPr>
+                <w:rFonts w:ascii="Segoe UI" w:eastAsia="Times New Roman" w:hAnsi="Segoe UI" w:cs="Segoe UI"/>
+                <w:color w:val="333333"/>
+                <w:sz w:val="24"/>
+                <w:szCs w:val="24"/>
+                <w:lang w:eastAsia="en-GB"/>
+              </w:rPr>
+              <w:t>109.0.5414.74</w:t>
+            </w:r>
+          </w:p>
+        </w:tc>
+        <w:tc>
+          <w:tcPr>
+            <w:tcW w:w="0" w:type="auto"/>
+            <w:tcBorders>
+              <w:top w:val="single" w:sz="6" w:space="0" w:color="DDDDDD"/>
+            </w:tcBorders>
+            <w:shd w:val="clear" w:color="auto" w:fill="F9F9F9"/>
+            <w:tcMar>
+              <w:top w:w="120" w:type="dxa"/>
+              <w:left w:w="120" w:type="dxa"/>
+              <w:bottom w:w="120" w:type="dxa"/>
+              <w:right w:w="120" w:type="dxa"/>
+            </w:tcMar>
+            <w:hideMark/>
+          </w:tcPr>
+          <w:p>
+            <w:pPr>
+              <w:spacing w:before="0" w:after="0" w:line="240" w:lineRule="auto"/>
+              <w:rPr>
+                <w:rFonts w:ascii="Segoe UI" w:eastAsia="Times New Roman" w:hAnsi="Segoe UI" w:cs="Segoe UI"/>
+                <w:color w:val="333333"/>
+                <w:sz w:val="24"/>
+                <w:szCs w:val="24"/>
+                <w:lang w:eastAsia="en-GB"/>
+              </w:rPr>
+            </w:pPr>
+            <w:r>
+              <w:rPr>
+                <w:rFonts w:ascii="Segoe UI" w:eastAsia="Times New Roman" w:hAnsi="Segoe UI" w:cs="Segoe UI"/>
+                <w:color w:val="333333"/>
+                <w:sz w:val="24"/>
+                <w:szCs w:val="24"/>
+                <w:lang w:eastAsia="en-GB"/>
+              </w:rPr>
+              <w:t>2023-01-11</w:t>
+            </w:r>
+          </w:p>
+        </w:tc>
+      </w:tr>
+      <w:tr>
+        <w:tc>
+          <w:tcPr>
+            <w:tcW w:w="0" w:type="auto"/>
+            <w:tcBorders>
+              <w:top w:val="single" w:sz="6" w:space="0" w:color="DDDDDD"/>
+            </w:tcBorders>
+            <w:shd w:val="clear" w:color="auto" w:fill="FBFBFB"/>
+            <w:tcMar>
+              <w:top w:w="120" w:type="dxa"/>
+              <w:left w:w="120" w:type="dxa"/>
+              <w:bottom w:w="120" w:type="dxa"/>
+              <w:right w:w="120" w:type="dxa"/>
+            </w:tcMar>
+            <w:hideMark/>
+          </w:tcPr>
+          <w:p>
+            <w:pPr>
+              <w:spacing w:before="0" w:after="0" w:line="240" w:lineRule="auto"/>
+              <w:rPr>
+                <w:rFonts w:ascii="Segoe UI" w:eastAsia="Times New Roman" w:hAnsi="Segoe UI" w:cs="Segoe UI"/>
+                <w:color w:val="333333"/>
+                <w:sz w:val="24"/>
+                <w:szCs w:val="24"/>
+                <w:lang w:eastAsia="en-GB"/>
+              </w:rPr>
+            </w:pPr>
+            <w:r>
+              <w:rPr>
+                <w:rFonts w:ascii="Segoe UI" w:eastAsia="Times New Roman" w:hAnsi="Segoe UI" w:cs="Segoe UI"/>
+                <w:color w:val="333333"/>
+                <w:sz w:val="24"/>
+                <w:szCs w:val="24"/>
+                <w:lang w:eastAsia="en-GB"/>
+              </w:rPr>
+              <w:t>Chrome on </w:t>
+            </w:r>
+            <w:r>
+              <w:rPr>
+                <w:rFonts w:ascii="Segoe UI" w:eastAsia="Times New Roman" w:hAnsi="Segoe UI" w:cs="Segoe UI"/>
+                <w:b/>
+                <w:bCs/>
+                <w:color w:val="333333"/>
+                <w:sz w:val="24"/>
+                <w:szCs w:val="24"/>
+                <w:lang w:eastAsia="en-GB"/>
+              </w:rPr>
+              <w:t>Android</w:t>
+            </w:r>
+          </w:p>
+        </w:tc>
+        <w:tc>
+          <w:tcPr>
+            <w:tcW w:w="0" w:type="auto"/>
+            <w:tcBorders>
+              <w:top w:val="single" w:sz="6" w:space="0" w:color="DDDDDD"/>
+            </w:tcBorders>
+            <w:shd w:val="clear" w:color="auto" w:fill="FBFBFB"/>
+            <w:tcMar>
+              <w:top w:w="120" w:type="dxa"/>
+              <w:left w:w="120" w:type="dxa"/>
+              <w:bottom w:w="120" w:type="dxa"/>
+              <w:right w:w="120" w:type="dxa"/>
+            </w:tcMar>
+            <w:hideMark/>
+          </w:tcPr>
+          <w:p>
+            <w:pPr>
+              <w:spacing w:before="0" w:after="0" w:line="240" w:lineRule="auto"/>
+              <w:rPr>
+                <w:rFonts w:ascii="Segoe UI" w:eastAsia="Times New Roman" w:hAnsi="Segoe UI" w:cs="Segoe UI"/>
+                <w:color w:val="333333"/>
+                <w:sz w:val="24"/>
+                <w:szCs w:val="24"/>
+                <w:lang w:eastAsia="en-GB"/>
+              </w:rPr>
+            </w:pPr>
+            <w:r>
+              <w:rPr>
+                <w:rFonts w:ascii="Segoe UI" w:eastAsia="Times New Roman" w:hAnsi="Segoe UI" w:cs="Segoe UI"/>
+                <w:color w:val="333333"/>
+                <w:sz w:val="24"/>
+                <w:szCs w:val="24"/>
+                <w:lang w:eastAsia="en-GB"/>
+              </w:rPr>
+              <w:t>108.0.5359.128</w:t>
+            </w:r>
+          </w:p>
+        </w:tc>
+        <w:tc>
+          <w:tcPr>
+            <w:tcW w:w="0" w:type="auto"/>
+            <w:tcBorders>
+              <w:top w:val="single" w:sz="6" w:space="0" w:color="DDDDDD"/>
+            </w:tcBorders>
+            <w:shd w:val="clear" w:color="auto" w:fill="FBFBFB"/>
+            <w:tcMar>
+              <w:top w:w="120" w:type="dxa"/>
+              <w:left w:w="120" w:type="dxa"/>
+              <w:bottom w:w="120" w:type="dxa"/>
+              <w:right w:w="120" w:type="dxa"/>
+            </w:tcMar>
+            <w:hideMark/>
+          </w:tcPr>
+          <w:p>
+            <w:pPr>
+              <w:spacing w:before="0" w:after="0" w:line="240" w:lineRule="auto"/>
+              <w:rPr>
+                <w:rFonts w:ascii="Segoe UI" w:eastAsia="Times New Roman" w:hAnsi="Segoe UI" w:cs="Segoe UI"/>
+                <w:color w:val="333333"/>
+                <w:sz w:val="24"/>
+                <w:szCs w:val="24"/>
+                <w:lang w:eastAsia="en-GB"/>
+              </w:rPr>
+            </w:pPr>
+            <w:r>
+              <w:rPr>
+                <w:rFonts w:ascii="Segoe UI" w:eastAsia="Times New Roman" w:hAnsi="Segoe UI" w:cs="Segoe UI"/>
+                <w:color w:val="333333"/>
+                <w:sz w:val="24"/>
+                <w:szCs w:val="24"/>
+                <w:lang w:eastAsia="en-GB"/>
+              </w:rPr>
+              <w:t>2022-12-14</w:t>
+            </w:r>
+          </w:p>
+        </w:tc>
+      </w:tr>
+      <w:tr>
+        <w:tc>
+          <w:tcPr>
+            <w:tcW w:w="0" w:type="auto"/>
+            <w:tcBorders>
+              <w:top w:val="single" w:sz="6" w:space="0" w:color="DDDDDD"/>
+            </w:tcBorders>
+            <w:shd w:val="clear" w:color="auto" w:fill="F9F9F9"/>
+            <w:tcMar>
+              <w:top w:w="120" w:type="dxa"/>
+              <w:left w:w="120" w:type="dxa"/>
+              <w:bottom w:w="120" w:type="dxa"/>
+              <w:right w:w="120" w:type="dxa"/>
+            </w:tcMar>
+            <w:hideMark/>
+          </w:tcPr>
+          <w:p>
+            <w:pPr>
+              <w:spacing w:before="0" w:after="0" w:line="240" w:lineRule="auto"/>
+              <w:rPr>
+                <w:rFonts w:ascii="Segoe UI" w:eastAsia="Times New Roman" w:hAnsi="Segoe UI" w:cs="Segoe UI"/>
+                <w:color w:val="333333"/>
+                <w:sz w:val="24"/>
+                <w:szCs w:val="24"/>
+                <w:lang w:eastAsia="en-GB"/>
+              </w:rPr>
+            </w:pPr>
+            <w:r>
+              <w:rPr>
+                <w:rFonts w:ascii="Segoe UI" w:eastAsia="Times New Roman" w:hAnsi="Segoe UI" w:cs="Segoe UI"/>
+                <w:color w:val="333333"/>
+                <w:sz w:val="24"/>
+                <w:szCs w:val="24"/>
+                <w:lang w:eastAsia="en-GB"/>
+              </w:rPr>
+              <w:t>Chrome on </w:t>
+            </w:r>
+            <w:r>
+              <w:rPr>
+                <w:rFonts w:ascii="Segoe UI" w:eastAsia="Times New Roman" w:hAnsi="Segoe UI" w:cs="Segoe UI"/>
+                <w:b/>
+                <w:bCs/>
+                <w:color w:val="333333"/>
+                <w:sz w:val="24"/>
+                <w:szCs w:val="24"/>
+                <w:lang w:eastAsia="en-GB"/>
+              </w:rPr>
+              <w:t>iOS</w:t>
+            </w:r>
+          </w:p>
+        </w:tc>
+        <w:tc>
+          <w:tcPr>
+            <w:tcW w:w="0" w:type="auto"/>
+            <w:tcBorders>
+              <w:top w:val="single" w:sz="6" w:space="0" w:color="DDDDDD"/>
+            </w:tcBorders>
+            <w:shd w:val="clear" w:color="auto" w:fill="F9F9F9"/>
+            <w:tcMar>
+              <w:top w:w="120" w:type="dxa"/>
+              <w:left w:w="120" w:type="dxa"/>
+              <w:bottom w:w="120" w:type="dxa"/>
+              <w:right w:w="120" w:type="dxa"/>
+            </w:tcMar>
+            <w:hideMark/>
+          </w:tcPr>
+          <w:p>
+            <w:pPr>
+              <w:spacing w:before="0" w:after="0" w:line="240" w:lineRule="auto"/>
+              <w:rPr>
+                <w:rFonts w:ascii="Segoe UI" w:eastAsia="Times New Roman" w:hAnsi="Segoe UI" w:cs="Segoe UI"/>
+                <w:color w:val="333333"/>
+                <w:sz w:val="24"/>
+                <w:szCs w:val="24"/>
+                <w:lang w:eastAsia="en-GB"/>
+              </w:rPr>
+            </w:pPr>
+            <w:r>
+              <w:rPr>
+                <w:rFonts w:ascii="Segoe UI" w:eastAsia="Times New Roman" w:hAnsi="Segoe UI" w:cs="Segoe UI"/>
+                <w:color w:val="333333"/>
+                <w:sz w:val="24"/>
+                <w:szCs w:val="24"/>
+                <w:lang w:eastAsia="en-GB"/>
+              </w:rPr>
+              <w:t>109.0.5414.83</w:t>
+            </w:r>
+          </w:p>
+        </w:tc>
+        <w:tc>
+          <w:tcPr>
+            <w:tcW w:w="0" w:type="auto"/>
+            <w:tcBorders>
+              <w:top w:val="single" w:sz="6" w:space="0" w:color="DDDDDD"/>
+            </w:tcBorders>
+            <w:shd w:val="clear" w:color="auto" w:fill="F9F9F9"/>
+            <w:tcMar>
+              <w:top w:w="120" w:type="dxa"/>
+              <w:left w:w="120" w:type="dxa"/>
+              <w:bottom w:w="120" w:type="dxa"/>
+              <w:right w:w="120" w:type="dxa"/>
+            </w:tcMar>
+            <w:hideMark/>
+          </w:tcPr>
+          <w:p>
+            <w:pPr>
+              <w:spacing w:before="0" w:after="0" w:line="240" w:lineRule="auto"/>
+              <w:rPr>
+                <w:rFonts w:ascii="Segoe UI" w:eastAsia="Times New Roman" w:hAnsi="Segoe UI" w:cs="Segoe UI"/>
+                <w:color w:val="333333"/>
+                <w:sz w:val="24"/>
+                <w:szCs w:val="24"/>
+                <w:lang w:eastAsia="en-GB"/>
+              </w:rPr>
+            </w:pPr>
+            <w:r>
+              <w:rPr>
+                <w:rFonts w:ascii="Segoe UI" w:eastAsia="Times New Roman" w:hAnsi="Segoe UI" w:cs="Segoe UI"/>
+                <w:color w:val="333333"/>
+                <w:sz w:val="24"/>
+                <w:szCs w:val="24"/>
+                <w:lang w:eastAsia="en-GB"/>
+              </w:rPr>
+              <w:t>2023-01-11</w:t>
+            </w:r>
+          </w:p>
+        </w:tc>
+      </w:tr>
+    </w:tbl>
     <w:p>
       <w:pPr>
         <w:pStyle w:val="ListParagraph"/>
       </w:pPr>
     </w:p>
-    <w:tbl>
-      <w:tblPr>
-        <w:tblStyle w:val="GridTable1Light-Accent1"/>
-        <w:tblW w:w="0" w:type="auto"/>
-        <w:tblLook w:val="04A0" w:firstRow="1" w:lastRow="0" w:firstColumn="1" w:lastColumn="0" w:noHBand="0" w:noVBand="1"/>
-      </w:tblPr>
-      <w:tblGrid>
-        <w:gridCol w:w="4508"/>
-        <w:gridCol w:w="4508"/>
-      </w:tblGrid>
-      <w:tr>
-        <w:trPr>
-          <w:cnfStyle w:val="100000000000" w:firstRow="1" w:lastRow="0" w:firstColumn="0" w:lastColumn="0" w:oddVBand="0" w:evenVBand="0" w:oddHBand="0" w:evenHBand="0" w:firstRowFirstColumn="0" w:firstRowLastColumn="0" w:lastRowFirstColumn="0" w:lastRowLastColumn="0"/>
-        </w:trPr>
-        <w:tc>
-          <w:tcPr>
-            <w:cnfStyle w:val="001000000000" w:firstRow="0" w:lastRow="0" w:firstColumn="1" w:lastColumn="0" w:oddVBand="0" w:evenVBand="0" w:oddHBand="0" w:evenHBand="0" w:firstRowFirstColumn="0" w:firstRowLastColumn="0" w:lastRowFirstColumn="0" w:lastRowLastColumn="0"/>
-            <w:tcW w:w="4508" w:type="dxa"/>
-          </w:tcPr>
-          <w:p>
-            <w:pPr>
-              <w:pStyle w:val="ListParagraph"/>
-              <w:ind w:left="0"/>
-            </w:pPr>
-            <w:r>
-              <w:t>Firefox (</w:t>
-            </w:r>
-            <w:r>
-              <w:t>Linux)</w:t>
-            </w:r>
-          </w:p>
-        </w:tc>
-        <w:tc>
-          <w:tcPr>
-            <w:tcW w:w="4508" w:type="dxa"/>
-          </w:tcPr>
-          <w:p>
-            <w:pPr>
-              <w:pStyle w:val="ListParagraph"/>
-              <w:ind w:left="0"/>
-              <w:cnfStyle w:val="100000000000" w:firstRow="1" w:lastRow="0" w:firstColumn="0" w:lastColumn="0" w:oddVBand="0" w:evenVBand="0" w:oddHBand="0" w:evenHBand="0" w:firstRowFirstColumn="0" w:firstRowLastColumn="0" w:lastRowFirstColumn="0" w:lastRowLastColumn="0"/>
-            </w:pPr>
-            <w:r>
-              <w:rPr>
-                <w:rFonts w:ascii="Arial" w:hAnsi="Arial" w:cs="Arial"/>
-                <w:b w:val="0"/>
-                <w:bCs w:val="0"/>
-                <w:color w:val="20123A"/>
-                <w:shd w:val="clear" w:color="auto" w:fill="FFFFFF"/>
-              </w:rPr>
-              <w:t>108.0.2</w:t>
-            </w:r>
-          </w:p>
-        </w:tc>
-      </w:tr>
-      <w:tr>
-        <w:tc>
-          <w:tcPr>
-            <w:cnfStyle w:val="001000000000" w:firstRow="0" w:lastRow="0" w:firstColumn="1" w:lastColumn="0" w:oddVBand="0" w:evenVBand="0" w:oddHBand="0" w:evenHBand="0" w:firstRowFirstColumn="0" w:firstRowLastColumn="0" w:lastRowFirstColumn="0" w:lastRowLastColumn="0"/>
-            <w:tcW w:w="4508" w:type="dxa"/>
-          </w:tcPr>
-          <w:p>
-            <w:pPr>
-              <w:pStyle w:val="ListParagraph"/>
-              <w:ind w:left="0"/>
-            </w:pPr>
-          </w:p>
-        </w:tc>
-        <w:tc>
-          <w:tcPr>
-            <w:tcW w:w="4508" w:type="dxa"/>
-          </w:tcPr>
-          <w:p>
-            <w:pPr>
-              <w:pStyle w:val="ListParagraph"/>
-              <w:ind w:left="0"/>
-              <w:cnfStyle w:val="000000000000" w:firstRow="0" w:lastRow="0" w:firstColumn="0" w:lastColumn="0" w:oddVBand="0" w:evenVBand="0" w:oddHBand="0" w:evenHBand="0" w:firstRowFirstColumn="0" w:firstRowLastColumn="0" w:lastRowFirstColumn="0" w:lastRowLastColumn="0"/>
-            </w:pPr>
-          </w:p>
-        </w:tc>
-      </w:tr>
-      <w:tr>
-        <w:tc>
-          <w:tcPr>
-            <w:cnfStyle w:val="001000000000" w:firstRow="0" w:lastRow="0" w:firstColumn="1" w:lastColumn="0" w:oddVBand="0" w:evenVBand="0" w:oddHBand="0" w:evenHBand="0" w:firstRowFirstColumn="0" w:firstRowLastColumn="0" w:lastRowFirstColumn="0" w:lastRowLastColumn="0"/>
-            <w:tcW w:w="4508" w:type="dxa"/>
-          </w:tcPr>
-          <w:p>
-            <w:pPr>
-              <w:pStyle w:val="ListParagraph"/>
-              <w:ind w:left="0"/>
-            </w:pPr>
-          </w:p>
-        </w:tc>
-        <w:tc>
-          <w:tcPr>
-            <w:tcW w:w="4508" w:type="dxa"/>
-          </w:tcPr>
-          <w:p>
-            <w:pPr>
-              <w:cnfStyle w:val="000000000000" w:firstRow="0" w:lastRow="0" w:firstColumn="0" w:lastColumn="0" w:oddVBand="0" w:evenVBand="0" w:oddHBand="0" w:evenHBand="0" w:firstRowFirstColumn="0" w:firstRowLastColumn="0" w:lastRowFirstColumn="0" w:lastRowLastColumn="0"/>
-              <w:rPr>
-                <w:rFonts w:ascii="Arial" w:hAnsi="Arial" w:cs="Arial"/>
-                <w:b/>
-                <w:bCs/>
-                <w:color w:val="202124"/>
-                <w:sz w:val="21"/>
-                <w:szCs w:val="21"/>
-              </w:rPr>
-            </w:pPr>
-          </w:p>
-        </w:tc>
-      </w:tr>
-      <w:tr>
-        <w:tc>
-          <w:tcPr>
-            <w:cnfStyle w:val="001000000000" w:firstRow="0" w:lastRow="0" w:firstColumn="1" w:lastColumn="0" w:oddVBand="0" w:evenVBand="0" w:oddHBand="0" w:evenHBand="0" w:firstRowFirstColumn="0" w:firstRowLastColumn="0" w:lastRowFirstColumn="0" w:lastRowLastColumn="0"/>
-            <w:tcW w:w="4508" w:type="dxa"/>
-          </w:tcPr>
-          <w:p>
-            <w:pPr>
-              <w:pStyle w:val="ListParagraph"/>
-              <w:ind w:left="0"/>
-            </w:pPr>
-          </w:p>
-        </w:tc>
-        <w:tc>
-          <w:tcPr>
-            <w:tcW w:w="4508" w:type="dxa"/>
-          </w:tcPr>
-          <w:p>
-            <w:pPr>
-              <w:pStyle w:val="ListParagraph"/>
-              <w:ind w:left="0"/>
-              <w:cnfStyle w:val="000000000000" w:firstRow="0" w:lastRow="0" w:firstColumn="0" w:lastColumn="0" w:oddVBand="0" w:evenVBand="0" w:oddHBand="0" w:evenHBand="0" w:firstRowFirstColumn="0" w:firstRowLastColumn="0" w:lastRowFirstColumn="0" w:lastRowLastColumn="0"/>
-            </w:pPr>
-          </w:p>
-        </w:tc>
-      </w:tr>
-    </w:tbl>
     <w:p>
       <w:pPr>
         <w:pStyle w:val="Heading3"/>
@@ -393,7 +1054,13 @@
           </w:tcPr>
           <w:p>
             <w:r>
-              <w:t>Must be accessible to a Firefox browser on a PC which is connected to the internet</w:t>
+              <w:t xml:space="preserve">Must be accessible to a </w:t>
+            </w:r>
+            <w:r>
+              <w:t>Chrome</w:t>
+            </w:r>
+            <w:r>
+              <w:t xml:space="preserve"> browser on a PC which is connected to the internet</w:t>
             </w:r>
           </w:p>
         </w:tc>
@@ -406,16 +1073,16 @@
               <w:cnfStyle w:val="000000000000" w:firstRow="0" w:lastRow="0" w:firstColumn="0" w:lastColumn="0" w:oddVBand="0" w:evenVBand="0" w:oddHBand="0" w:evenHBand="0" w:firstRowFirstColumn="0" w:firstRowLastColumn="0" w:lastRowFirstColumn="0" w:lastRowLastColumn="0"/>
             </w:pPr>
             <w:r>
-              <w:t xml:space="preserve">The stakeholder has a </w:t>
-            </w:r>
-            <w:r>
-              <w:t>Linux</w:t>
-            </w:r>
-            <w:r>
-              <w:t xml:space="preserve"> PC with </w:t>
-            </w:r>
-            <w:r>
-              <w:t>Firefox</w:t>
+              <w:t>The stakeholder has a</w:t>
+            </w:r>
+            <w:r>
+              <w:t xml:space="preserve"> Windows </w:t>
+            </w:r>
+            <w:r>
+              <w:t xml:space="preserve">PC with </w:t>
+            </w:r>
+            <w:r>
+              <w:t>Chrome</w:t>
             </w:r>
             <w:r>
               <w:t xml:space="preserve"> on it with a </w:t>
@@ -566,9 +1233,569 @@
     <w:p/>
     <w:p>
       <w:pPr>
-        <w:pStyle w:val="ListParagraph"/>
+        <w:pStyle w:val="Heading3"/>
       </w:pPr>
+      <w:r>
+        <w:t>Research</w:t>
+      </w:r>
     </w:p>
+    <w:tbl>
+      <w:tblPr>
+        <w:tblStyle w:val="PlainTable1"/>
+        <w:tblW w:w="0" w:type="auto"/>
+        <w:tblLook w:val="04A0" w:firstRow="1" w:lastRow="0" w:firstColumn="1" w:lastColumn="0" w:noHBand="0" w:noVBand="1"/>
+      </w:tblPr>
+      <w:tblGrid>
+        <w:gridCol w:w="2083"/>
+        <w:gridCol w:w="2637"/>
+        <w:gridCol w:w="2274"/>
+        <w:gridCol w:w="2022"/>
+      </w:tblGrid>
+      <w:tr>
+        <w:trPr>
+          <w:cnfStyle w:val="100000000000" w:firstRow="1" w:lastRow="0" w:firstColumn="0" w:lastColumn="0" w:oddVBand="0" w:evenVBand="0" w:oddHBand="0" w:evenHBand="0" w:firstRowFirstColumn="0" w:firstRowLastColumn="0" w:lastRowFirstColumn="0" w:lastRowLastColumn="0"/>
+        </w:trPr>
+        <w:tc>
+          <w:tcPr>
+            <w:cnfStyle w:val="001000000000" w:firstRow="0" w:lastRow="0" w:firstColumn="1" w:lastColumn="0" w:oddVBand="0" w:evenVBand="0" w:oddHBand="0" w:evenHBand="0" w:firstRowFirstColumn="0" w:firstRowLastColumn="0" w:lastRowFirstColumn="0" w:lastRowLastColumn="0"/>
+            <w:tcW w:w="2197" w:type="dxa"/>
+          </w:tcPr>
+          <w:p>
+            <w:r>
+              <w:t>App</w:t>
+            </w:r>
+          </w:p>
+        </w:tc>
+        <w:tc>
+          <w:tcPr>
+            <w:tcW w:w="2347" w:type="dxa"/>
+          </w:tcPr>
+          <w:p>
+            <w:pPr>
+              <w:cnfStyle w:val="100000000000" w:firstRow="1" w:lastRow="0" w:firstColumn="0" w:lastColumn="0" w:oddVBand="0" w:evenVBand="0" w:oddHBand="0" w:evenHBand="0" w:firstRowFirstColumn="0" w:firstRowLastColumn="0" w:lastRowFirstColumn="0" w:lastRowLastColumn="0"/>
+            </w:pPr>
+            <w:r>
+              <w:t>Examples</w:t>
+            </w:r>
+          </w:p>
+        </w:tc>
+        <w:tc>
+          <w:tcPr>
+            <w:tcW w:w="2382" w:type="dxa"/>
+          </w:tcPr>
+          <w:p>
+            <w:pPr>
+              <w:cnfStyle w:val="100000000000" w:firstRow="1" w:lastRow="0" w:firstColumn="0" w:lastColumn="0" w:oddVBand="0" w:evenVBand="0" w:oddHBand="0" w:evenHBand="0" w:firstRowFirstColumn="0" w:firstRowLastColumn="0" w:lastRowFirstColumn="0" w:lastRowLastColumn="0"/>
+            </w:pPr>
+            <w:r>
+              <w:t>Advantages</w:t>
+            </w:r>
+          </w:p>
+        </w:tc>
+        <w:tc>
+          <w:tcPr>
+            <w:tcW w:w="2090" w:type="dxa"/>
+          </w:tcPr>
+          <w:p>
+            <w:pPr>
+              <w:cnfStyle w:val="100000000000" w:firstRow="1" w:lastRow="0" w:firstColumn="0" w:lastColumn="0" w:oddVBand="0" w:evenVBand="0" w:oddHBand="0" w:evenHBand="0" w:firstRowFirstColumn="0" w:firstRowLastColumn="0" w:lastRowFirstColumn="0" w:lastRowLastColumn="0"/>
+            </w:pPr>
+            <w:r>
+              <w:t>Disadvantages</w:t>
+            </w:r>
+          </w:p>
+        </w:tc>
+      </w:tr>
+      <w:tr>
+        <w:trPr>
+          <w:cnfStyle w:val="000000100000" w:firstRow="0" w:lastRow="0" w:firstColumn="0" w:lastColumn="0" w:oddVBand="0" w:evenVBand="0" w:oddHBand="1" w:evenHBand="0" w:firstRowFirstColumn="0" w:firstRowLastColumn="0" w:lastRowFirstColumn="0" w:lastRowLastColumn="0"/>
+        </w:trPr>
+        <w:tc>
+          <w:tcPr>
+            <w:cnfStyle w:val="001000000000" w:firstRow="0" w:lastRow="0" w:firstColumn="1" w:lastColumn="0" w:oddVBand="0" w:evenVBand="0" w:oddHBand="0" w:evenHBand="0" w:firstRowFirstColumn="0" w:firstRowLastColumn="0" w:lastRowFirstColumn="0" w:lastRowLastColumn="0"/>
+            <w:tcW w:w="2197" w:type="dxa"/>
+          </w:tcPr>
+          <w:p>
+            <w:r>
+              <w:t>Mobile</w:t>
+            </w:r>
+          </w:p>
+        </w:tc>
+        <w:tc>
+          <w:tcPr>
+            <w:tcW w:w="2347" w:type="dxa"/>
+          </w:tcPr>
+          <w:p>
+            <w:pPr>
+              <w:cnfStyle w:val="000000100000" w:firstRow="0" w:lastRow="0" w:firstColumn="0" w:lastColumn="0" w:oddVBand="0" w:evenVBand="0" w:oddHBand="1" w:evenHBand="0" w:firstRowFirstColumn="0" w:firstRowLastColumn="0" w:lastRowFirstColumn="0" w:lastRowLastColumn="0"/>
+            </w:pPr>
+            <w:proofErr w:type="spellStart"/>
+            <w:r>
+              <w:t>SoundBrenner's</w:t>
+            </w:r>
+            <w:proofErr w:type="spellEnd"/>
+            <w:r>
+              <w:t xml:space="preserve"> Metronome (AppStore)</w:t>
+            </w:r>
+          </w:p>
+        </w:tc>
+        <w:tc>
+          <w:tcPr>
+            <w:tcW w:w="2382" w:type="dxa"/>
+          </w:tcPr>
+          <w:p>
+            <w:pPr>
+              <w:cnfStyle w:val="000000100000" w:firstRow="0" w:lastRow="0" w:firstColumn="0" w:lastColumn="0" w:oddVBand="0" w:evenVBand="0" w:oddHBand="1" w:evenHBand="0" w:firstRowFirstColumn="0" w:firstRowLastColumn="0" w:lastRowFirstColumn="0" w:lastRowLastColumn="0"/>
+            </w:pPr>
+            <w:r>
+              <w:t xml:space="preserve">+ Mobile - can take with you anywhere on the go, and can be used anywhere for whatever purpose (more convenient) </w:t>
+            </w:r>
+          </w:p>
+          <w:p>
+            <w:pPr>
+              <w:cnfStyle w:val="000000100000" w:firstRow="0" w:lastRow="0" w:firstColumn="0" w:lastColumn="0" w:oddVBand="0" w:evenVBand="0" w:oddHBand="1" w:evenHBand="0" w:firstRowFirstColumn="0" w:firstRowLastColumn="0" w:lastRowFirstColumn="0" w:lastRowLastColumn="0"/>
+            </w:pPr>
+            <w:r>
+              <w:lastRenderedPageBreak/>
+              <w:t>+ Usually does not cost any money at all</w:t>
+            </w:r>
+          </w:p>
+        </w:tc>
+        <w:tc>
+          <w:tcPr>
+            <w:tcW w:w="2090" w:type="dxa"/>
+          </w:tcPr>
+          <w:p>
+            <w:pPr>
+              <w:cnfStyle w:val="000000100000" w:firstRow="0" w:lastRow="0" w:firstColumn="0" w:lastColumn="0" w:oddVBand="0" w:evenVBand="0" w:oddHBand="1" w:evenHBand="0" w:firstRowFirstColumn="0" w:firstRowLastColumn="0" w:lastRowFirstColumn="0" w:lastRowLastColumn="0"/>
+            </w:pPr>
+            <w:r>
+              <w:lastRenderedPageBreak/>
+              <w:t>- If your phone runs out of battery, you cannot use the metronome anymore</w:t>
+            </w:r>
+          </w:p>
+          <w:p>
+            <w:pPr>
+              <w:jc w:val="center"/>
+              <w:cnfStyle w:val="000000100000" w:firstRow="0" w:lastRow="0" w:firstColumn="0" w:lastColumn="0" w:oddVBand="0" w:evenVBand="0" w:oddHBand="1" w:evenHBand="0" w:firstRowFirstColumn="0" w:firstRowLastColumn="0" w:lastRowFirstColumn="0" w:lastRowLastColumn="0"/>
+            </w:pPr>
+          </w:p>
+        </w:tc>
+      </w:tr>
+      <w:tr>
+        <w:tc>
+          <w:tcPr>
+            <w:cnfStyle w:val="001000000000" w:firstRow="0" w:lastRow="0" w:firstColumn="1" w:lastColumn="0" w:oddVBand="0" w:evenVBand="0" w:oddHBand="0" w:evenHBand="0" w:firstRowFirstColumn="0" w:firstRowLastColumn="0" w:lastRowFirstColumn="0" w:lastRowLastColumn="0"/>
+            <w:tcW w:w="2197" w:type="dxa"/>
+          </w:tcPr>
+          <w:p>
+            <w:r>
+              <w:t>Web-based</w:t>
+            </w:r>
+          </w:p>
+        </w:tc>
+        <w:tc>
+          <w:tcPr>
+            <w:tcW w:w="2347" w:type="dxa"/>
+          </w:tcPr>
+          <w:p>
+            <w:pPr>
+              <w:cnfStyle w:val="000000000000" w:firstRow="0" w:lastRow="0" w:firstColumn="0" w:lastColumn="0" w:oddVBand="0" w:evenVBand="0" w:oddHBand="0" w:evenHBand="0" w:firstRowFirstColumn="0" w:firstRowLastColumn="0" w:lastRowFirstColumn="0" w:lastRowLastColumn="0"/>
+            </w:pPr>
+            <w:r>
+              <w:t xml:space="preserve">Metronome Online (metronomeonline.com) </w:t>
+            </w:r>
+          </w:p>
+          <w:p>
+            <w:pPr>
+              <w:cnfStyle w:val="000000000000" w:firstRow="0" w:lastRow="0" w:firstColumn="0" w:lastColumn="0" w:oddVBand="0" w:evenVBand="0" w:oddHBand="0" w:evenHBand="0" w:firstRowFirstColumn="0" w:firstRowLastColumn="0" w:lastRowFirstColumn="0" w:lastRowLastColumn="0"/>
+            </w:pPr>
+            <w:r>
+              <w:t>Metronome Click (</w:t>
+            </w:r>
+            <w:proofErr w:type="spellStart"/>
+            <w:proofErr w:type="gramStart"/>
+            <w:r>
+              <w:t>metronome.click</w:t>
+            </w:r>
+            <w:proofErr w:type="spellEnd"/>
+            <w:proofErr w:type="gramEnd"/>
+            <w:r>
+              <w:t>)</w:t>
+            </w:r>
+          </w:p>
+        </w:tc>
+        <w:tc>
+          <w:tcPr>
+            <w:tcW w:w="2382" w:type="dxa"/>
+          </w:tcPr>
+          <w:p>
+            <w:pPr>
+              <w:cnfStyle w:val="000000000000" w:firstRow="0" w:lastRow="0" w:firstColumn="0" w:lastColumn="0" w:oddVBand="0" w:evenVBand="0" w:oddHBand="0" w:evenHBand="0" w:firstRowFirstColumn="0" w:firstRowLastColumn="0" w:lastRowFirstColumn="0" w:lastRowLastColumn="0"/>
+            </w:pPr>
+            <w:r>
+              <w:t>+ Usually does not cost any money</w:t>
+            </w:r>
+          </w:p>
+          <w:p>
+            <w:pPr>
+              <w:cnfStyle w:val="000000000000" w:firstRow="0" w:lastRow="0" w:firstColumn="0" w:lastColumn="0" w:oddVBand="0" w:evenVBand="0" w:oddHBand="0" w:evenHBand="0" w:firstRowFirstColumn="0" w:firstRowLastColumn="0" w:lastRowFirstColumn="0" w:lastRowLastColumn="0"/>
+            </w:pPr>
+            <w:r>
+              <w:t>+ Can be taken anywhere with an internet connection</w:t>
+            </w:r>
+          </w:p>
+        </w:tc>
+        <w:tc>
+          <w:tcPr>
+            <w:tcW w:w="2090" w:type="dxa"/>
+          </w:tcPr>
+          <w:p>
+            <w:pPr>
+              <w:cnfStyle w:val="000000000000" w:firstRow="0" w:lastRow="0" w:firstColumn="0" w:lastColumn="0" w:oddVBand="0" w:evenVBand="0" w:oddHBand="0" w:evenHBand="0" w:firstRowFirstColumn="0" w:firstRowLastColumn="0" w:lastRowFirstColumn="0" w:lastRowLastColumn="0"/>
+            </w:pPr>
+            <w:r>
+              <w:t>- Requires an internet connection in order to work, so it is not a definitive solution</w:t>
+            </w:r>
+          </w:p>
+        </w:tc>
+      </w:tr>
+      <w:tr>
+        <w:trPr>
+          <w:cnfStyle w:val="000000100000" w:firstRow="0" w:lastRow="0" w:firstColumn="0" w:lastColumn="0" w:oddVBand="0" w:evenVBand="0" w:oddHBand="1" w:evenHBand="0" w:firstRowFirstColumn="0" w:firstRowLastColumn="0" w:lastRowFirstColumn="0" w:lastRowLastColumn="0"/>
+        </w:trPr>
+        <w:tc>
+          <w:tcPr>
+            <w:cnfStyle w:val="001000000000" w:firstRow="0" w:lastRow="0" w:firstColumn="1" w:lastColumn="0" w:oddVBand="0" w:evenVBand="0" w:oddHBand="0" w:evenHBand="0" w:firstRowFirstColumn="0" w:firstRowLastColumn="0" w:lastRowFirstColumn="0" w:lastRowLastColumn="0"/>
+            <w:tcW w:w="2197" w:type="dxa"/>
+          </w:tcPr>
+          <w:p>
+            <w:r>
+              <w:t>Physical Mechanical</w:t>
+            </w:r>
+          </w:p>
+        </w:tc>
+        <w:tc>
+          <w:tcPr>
+            <w:tcW w:w="2347" w:type="dxa"/>
+          </w:tcPr>
+          <w:p>
+            <w:pPr>
+              <w:cnfStyle w:val="000000100000" w:firstRow="0" w:lastRow="0" w:firstColumn="0" w:lastColumn="0" w:oddVBand="0" w:evenVBand="0" w:oddHBand="1" w:evenHBand="0" w:firstRowFirstColumn="0" w:firstRowLastColumn="0" w:lastRowFirstColumn="0" w:lastRowLastColumn="0"/>
+            </w:pPr>
+            <w:r>
+              <w:t>Donner Mechanical Metronome</w:t>
+            </w:r>
+          </w:p>
+          <w:p>
+            <w:pPr>
+              <w:cnfStyle w:val="000000100000" w:firstRow="0" w:lastRow="0" w:firstColumn="0" w:lastColumn="0" w:oddVBand="0" w:evenVBand="0" w:oddHBand="1" w:evenHBand="0" w:firstRowFirstColumn="0" w:firstRowLastColumn="0" w:lastRowFirstColumn="0" w:lastRowLastColumn="0"/>
+            </w:pPr>
+            <w:r>
+              <w:t xml:space="preserve"> </w:t>
+            </w:r>
+            <w:proofErr w:type="spellStart"/>
+            <w:r>
+              <w:t>Martisan</w:t>
+            </w:r>
+            <w:proofErr w:type="spellEnd"/>
+            <w:r>
+              <w:t xml:space="preserve"> Mechanical Metronome</w:t>
+            </w:r>
+          </w:p>
+        </w:tc>
+        <w:tc>
+          <w:tcPr>
+            <w:tcW w:w="2382" w:type="dxa"/>
+          </w:tcPr>
+          <w:p>
+            <w:pPr>
+              <w:cnfStyle w:val="000000100000" w:firstRow="0" w:lastRow="0" w:firstColumn="0" w:lastColumn="0" w:oddVBand="0" w:evenVBand="0" w:oddHBand="1" w:evenHBand="0" w:firstRowFirstColumn="0" w:firstRowLastColumn="0" w:lastRowFirstColumn="0" w:lastRowLastColumn="0"/>
+            </w:pPr>
+            <w:r>
+              <w:t>+ Does not require any power/battery in order to operate normally</w:t>
+            </w:r>
+          </w:p>
+        </w:tc>
+        <w:tc>
+          <w:tcPr>
+            <w:tcW w:w="2090" w:type="dxa"/>
+          </w:tcPr>
+          <w:p>
+            <w:pPr>
+              <w:cnfStyle w:val="000000100000" w:firstRow="0" w:lastRow="0" w:firstColumn="0" w:lastColumn="0" w:oddVBand="0" w:evenVBand="0" w:oddHBand="1" w:evenHBand="0" w:firstRowFirstColumn="0" w:firstRowLastColumn="0" w:lastRowFirstColumn="0" w:lastRowLastColumn="0"/>
+            </w:pPr>
+            <w:r>
+              <w:t>- Prone to breaking, rendering it unusable if exposed to damage</w:t>
+            </w:r>
+          </w:p>
+          <w:p>
+            <w:pPr>
+              <w:cnfStyle w:val="000000100000" w:firstRow="0" w:lastRow="0" w:firstColumn="0" w:lastColumn="0" w:oddVBand="0" w:evenVBand="0" w:oddHBand="1" w:evenHBand="0" w:firstRowFirstColumn="0" w:firstRowLastColumn="0" w:lastRowFirstColumn="0" w:lastRowLastColumn="0"/>
+            </w:pPr>
+            <w:r>
+              <w:t>- Costs money, and it may cost more than other paid solutions.</w:t>
+            </w:r>
+          </w:p>
+        </w:tc>
+      </w:tr>
+      <w:tr>
+        <w:tc>
+          <w:tcPr>
+            <w:cnfStyle w:val="001000000000" w:firstRow="0" w:lastRow="0" w:firstColumn="1" w:lastColumn="0" w:oddVBand="0" w:evenVBand="0" w:oddHBand="0" w:evenHBand="0" w:firstRowFirstColumn="0" w:firstRowLastColumn="0" w:lastRowFirstColumn="0" w:lastRowLastColumn="0"/>
+            <w:tcW w:w="2197" w:type="dxa"/>
+          </w:tcPr>
+          <w:p>
+            <w:r>
+              <w:t>Physical Digital</w:t>
+            </w:r>
+          </w:p>
+        </w:tc>
+        <w:tc>
+          <w:tcPr>
+            <w:tcW w:w="2347" w:type="dxa"/>
+          </w:tcPr>
+          <w:p>
+            <w:pPr>
+              <w:cnfStyle w:val="000000000000" w:firstRow="0" w:lastRow="0" w:firstColumn="0" w:lastColumn="0" w:oddVBand="0" w:evenVBand="0" w:oddHBand="0" w:evenHBand="0" w:firstRowFirstColumn="0" w:firstRowLastColumn="0" w:lastRowFirstColumn="0" w:lastRowLastColumn="0"/>
+            </w:pPr>
+            <w:proofErr w:type="spellStart"/>
+            <w:r>
+              <w:t>Lekato</w:t>
+            </w:r>
+            <w:proofErr w:type="spellEnd"/>
+            <w:r>
+              <w:t xml:space="preserve"> Digital Metronome</w:t>
+            </w:r>
+          </w:p>
+          <w:p>
+            <w:pPr>
+              <w:cnfStyle w:val="000000000000" w:firstRow="0" w:lastRow="0" w:firstColumn="0" w:lastColumn="0" w:oddVBand="0" w:evenVBand="0" w:oddHBand="0" w:evenHBand="0" w:firstRowFirstColumn="0" w:firstRowLastColumn="0" w:lastRowFirstColumn="0" w:lastRowLastColumn="0"/>
+            </w:pPr>
+            <w:r>
+              <w:t xml:space="preserve"> </w:t>
+            </w:r>
+            <w:proofErr w:type="spellStart"/>
+            <w:r>
+              <w:t>Sondery</w:t>
+            </w:r>
+            <w:proofErr w:type="spellEnd"/>
+            <w:r>
+              <w:t xml:space="preserve"> Digital Metronome</w:t>
+            </w:r>
+          </w:p>
+        </w:tc>
+        <w:tc>
+          <w:tcPr>
+            <w:tcW w:w="2382" w:type="dxa"/>
+          </w:tcPr>
+          <w:p>
+            <w:pPr>
+              <w:cnfStyle w:val="000000000000" w:firstRow="0" w:lastRow="0" w:firstColumn="0" w:lastColumn="0" w:oddVBand="0" w:evenVBand="0" w:oddHBand="0" w:evenHBand="0" w:firstRowFirstColumn="0" w:firstRowLastColumn="0" w:lastRowFirstColumn="0" w:lastRowLastColumn="0"/>
+            </w:pPr>
+            <w:r>
+              <w:t>+ Portable, and does not require an internet connection to work</w:t>
+            </w:r>
+          </w:p>
+          <w:p>
+            <w:pPr>
+              <w:cnfStyle w:val="000000000000" w:firstRow="0" w:lastRow="0" w:firstColumn="0" w:lastColumn="0" w:oddVBand="0" w:evenVBand="0" w:oddHBand="0" w:evenHBand="0" w:firstRowFirstColumn="0" w:firstRowLastColumn="0" w:lastRowFirstColumn="0" w:lastRowLastColumn="0"/>
+            </w:pPr>
+            <w:r>
+              <w:t xml:space="preserve">+ Batteries that come with the product are usually </w:t>
+            </w:r>
+            <w:r>
+              <w:t>replaceable</w:t>
+            </w:r>
+            <w:r>
+              <w:t xml:space="preserve"> and last a long time</w:t>
+            </w:r>
+          </w:p>
+        </w:tc>
+        <w:tc>
+          <w:tcPr>
+            <w:tcW w:w="2090" w:type="dxa"/>
+          </w:tcPr>
+          <w:p>
+            <w:pPr>
+              <w:cnfStyle w:val="000000000000" w:firstRow="0" w:lastRow="0" w:firstColumn="0" w:lastColumn="0" w:oddVBand="0" w:evenVBand="0" w:oddHBand="0" w:evenHBand="0" w:firstRowFirstColumn="0" w:firstRowLastColumn="0" w:lastRowFirstColumn="0" w:lastRowLastColumn="0"/>
+            </w:pPr>
+            <w:r>
+              <w:t>- Requires a battery in order to operate, which will run out, so it requires a power source to operate,</w:t>
+            </w:r>
+          </w:p>
+        </w:tc>
+      </w:tr>
+      <w:tr>
+        <w:trPr>
+          <w:cnfStyle w:val="000000100000" w:firstRow="0" w:lastRow="0" w:firstColumn="0" w:lastColumn="0" w:oddVBand="0" w:evenVBand="0" w:oddHBand="1" w:evenHBand="0" w:firstRowFirstColumn="0" w:firstRowLastColumn="0" w:lastRowFirstColumn="0" w:lastRowLastColumn="0"/>
+        </w:trPr>
+        <w:tc>
+          <w:tcPr>
+            <w:cnfStyle w:val="001000000000" w:firstRow="0" w:lastRow="0" w:firstColumn="1" w:lastColumn="0" w:oddVBand="0" w:evenVBand="0" w:oddHBand="0" w:evenHBand="0" w:firstRowFirstColumn="0" w:firstRowLastColumn="0" w:lastRowFirstColumn="0" w:lastRowLastColumn="0"/>
+            <w:tcW w:w="2197" w:type="dxa"/>
+          </w:tcPr>
+          <w:p>
+            <w:r>
+              <w:t>Paid</w:t>
+            </w:r>
+          </w:p>
+        </w:tc>
+        <w:tc>
+          <w:tcPr>
+            <w:tcW w:w="2347" w:type="dxa"/>
+          </w:tcPr>
+          <w:p>
+            <w:pPr>
+              <w:cnfStyle w:val="000000100000" w:firstRow="0" w:lastRow="0" w:firstColumn="0" w:lastColumn="0" w:oddVBand="0" w:evenVBand="0" w:oddHBand="1" w:evenHBand="0" w:firstRowFirstColumn="0" w:firstRowLastColumn="0" w:lastRowFirstColumn="0" w:lastRowLastColumn="0"/>
+            </w:pPr>
+            <w:r>
+              <w:t>Metronome Pro by ONYX 3</w:t>
+            </w:r>
+          </w:p>
+          <w:p>
+            <w:pPr>
+              <w:cnfStyle w:val="000000100000" w:firstRow="0" w:lastRow="0" w:firstColumn="0" w:lastColumn="0" w:oddVBand="0" w:evenVBand="0" w:oddHBand="1" w:evenHBand="0" w:firstRowFirstColumn="0" w:firstRowLastColumn="0" w:lastRowFirstColumn="0" w:lastRowLastColumn="0"/>
+            </w:pPr>
+            <w:r>
+              <w:t>Moises Pro Metronome by Moises Systems</w:t>
+            </w:r>
+          </w:p>
+        </w:tc>
+        <w:tc>
+          <w:tcPr>
+            <w:tcW w:w="2382" w:type="dxa"/>
+          </w:tcPr>
+          <w:p>
+            <w:pPr>
+              <w:cnfStyle w:val="000000100000" w:firstRow="0" w:lastRow="0" w:firstColumn="0" w:lastColumn="0" w:oddVBand="0" w:evenVBand="0" w:oddHBand="1" w:evenHBand="0" w:firstRowFirstColumn="0" w:firstRowLastColumn="0" w:lastRowFirstColumn="0" w:lastRowLastColumn="0"/>
+            </w:pPr>
+            <w:r>
+              <w:t xml:space="preserve">+ Usually higher quality than free products, with more functions to boot (drums beats, </w:t>
+            </w:r>
+            <w:proofErr w:type="spellStart"/>
+            <w:r>
+              <w:t>songmaking</w:t>
+            </w:r>
+            <w:proofErr w:type="spellEnd"/>
+            <w:r>
+              <w:t>)</w:t>
+            </w:r>
+          </w:p>
+        </w:tc>
+        <w:tc>
+          <w:tcPr>
+            <w:tcW w:w="2090" w:type="dxa"/>
+          </w:tcPr>
+          <w:p>
+            <w:pPr>
+              <w:cnfStyle w:val="000000100000" w:firstRow="0" w:lastRow="0" w:firstColumn="0" w:lastColumn="0" w:oddVBand="0" w:evenVBand="0" w:oddHBand="1" w:evenHBand="0" w:firstRowFirstColumn="0" w:firstRowLastColumn="0" w:lastRowFirstColumn="0" w:lastRowLastColumn="0"/>
+            </w:pPr>
+            <w:r>
+              <w:t>- Sometimes, it may not have any more functions than a free product</w:t>
+            </w:r>
+          </w:p>
+          <w:p>
+            <w:pPr>
+              <w:cnfStyle w:val="000000100000" w:firstRow="0" w:lastRow="0" w:firstColumn="0" w:lastColumn="0" w:oddVBand="0" w:evenVBand="0" w:oddHBand="1" w:evenHBand="0" w:firstRowFirstColumn="0" w:firstRowLastColumn="0" w:lastRowFirstColumn="0" w:lastRowLastColumn="0"/>
+            </w:pPr>
+            <w:r>
+              <w:t>- You have to pay to gain (full) access to the product, depending on if it is a trail product</w:t>
+            </w:r>
+          </w:p>
+        </w:tc>
+      </w:tr>
+      <w:tr>
+        <w:tc>
+          <w:tcPr>
+            <w:cnfStyle w:val="001000000000" w:firstRow="0" w:lastRow="0" w:firstColumn="1" w:lastColumn="0" w:oddVBand="0" w:evenVBand="0" w:oddHBand="0" w:evenHBand="0" w:firstRowFirstColumn="0" w:firstRowLastColumn="0" w:lastRowFirstColumn="0" w:lastRowLastColumn="0"/>
+            <w:tcW w:w="2197" w:type="dxa"/>
+          </w:tcPr>
+          <w:p>
+            <w:r>
+              <w:t>Free</w:t>
+            </w:r>
+          </w:p>
+        </w:tc>
+        <w:tc>
+          <w:tcPr>
+            <w:tcW w:w="2347" w:type="dxa"/>
+          </w:tcPr>
+          <w:p>
+            <w:pPr>
+              <w:cnfStyle w:val="000000000000" w:firstRow="0" w:lastRow="0" w:firstColumn="0" w:lastColumn="0" w:oddVBand="0" w:evenVBand="0" w:oddHBand="0" w:evenHBand="0" w:firstRowFirstColumn="0" w:firstRowLastColumn="0" w:lastRowFirstColumn="0" w:lastRowLastColumn="0"/>
+            </w:pPr>
+            <w:proofErr w:type="spellStart"/>
+            <w:r>
+              <w:t>Musicaa</w:t>
+            </w:r>
+            <w:proofErr w:type="spellEnd"/>
+            <w:r>
+              <w:t xml:space="preserve"> Metronome (musicca.com/metronome)</w:t>
+            </w:r>
+          </w:p>
+          <w:p>
+            <w:pPr>
+              <w:cnfStyle w:val="000000000000" w:firstRow="0" w:lastRow="0" w:firstColumn="0" w:lastColumn="0" w:oddVBand="0" w:evenVBand="0" w:oddHBand="0" w:evenHBand="0" w:firstRowFirstColumn="0" w:firstRowLastColumn="0" w:lastRowFirstColumn="0" w:lastRowLastColumn="0"/>
+            </w:pPr>
+            <w:r>
+              <w:t xml:space="preserve"> </w:t>
+            </w:r>
+            <w:proofErr w:type="spellStart"/>
+            <w:r>
+              <w:t>SoundGrail</w:t>
+            </w:r>
+            <w:proofErr w:type="spellEnd"/>
+            <w:r>
+              <w:t xml:space="preserve"> Metronome (soundgrail.com/metronome)</w:t>
+            </w:r>
+          </w:p>
+        </w:tc>
+        <w:tc>
+          <w:tcPr>
+            <w:tcW w:w="2382" w:type="dxa"/>
+          </w:tcPr>
+          <w:p>
+            <w:pPr>
+              <w:cnfStyle w:val="000000000000" w:firstRow="0" w:lastRow="0" w:firstColumn="0" w:lastColumn="0" w:oddVBand="0" w:evenVBand="0" w:oddHBand="0" w:evenHBand="0" w:firstRowFirstColumn="0" w:firstRowLastColumn="0" w:lastRowFirstColumn="0" w:lastRowLastColumn="0"/>
+            </w:pPr>
+            <w:r>
+              <w:t>+ Does not cost any money to use</w:t>
+            </w:r>
+          </w:p>
+        </w:tc>
+        <w:tc>
+          <w:tcPr>
+            <w:tcW w:w="2090" w:type="dxa"/>
+          </w:tcPr>
+          <w:p>
+            <w:pPr>
+              <w:cnfStyle w:val="000000000000" w:firstRow="0" w:lastRow="0" w:firstColumn="0" w:lastColumn="0" w:oddVBand="0" w:evenVBand="0" w:oddHBand="0" w:evenHBand="0" w:firstRowFirstColumn="0" w:firstRowLastColumn="0" w:lastRowFirstColumn="0" w:lastRowLastColumn="0"/>
+            </w:pPr>
+            <w:r>
+              <w:t xml:space="preserve">- May not be as </w:t>
+            </w:r>
+            <w:proofErr w:type="gramStart"/>
+            <w:r>
+              <w:t>high quality</w:t>
+            </w:r>
+            <w:proofErr w:type="gramEnd"/>
+            <w:r>
+              <w:t xml:space="preserve"> product as a paid product</w:t>
+            </w:r>
+          </w:p>
+          <w:p>
+            <w:pPr>
+              <w:cnfStyle w:val="000000000000" w:firstRow="0" w:lastRow="0" w:firstColumn="0" w:lastColumn="0" w:oddVBand="0" w:evenVBand="0" w:oddHBand="0" w:evenHBand="0" w:firstRowFirstColumn="0" w:firstRowLastColumn="0" w:lastRowFirstColumn="0" w:lastRowLastColumn="0"/>
+            </w:pPr>
+            <w:r>
+              <w:t>- Usually has advertisements which may irritate the consumer</w:t>
+            </w:r>
+          </w:p>
+        </w:tc>
+      </w:tr>
+    </w:tbl>
+    <w:p/>
     <w:p>
       <w:pPr>
         <w:pStyle w:val="Heading2"/>
@@ -2468,6 +3695,424 @@
     <w:p/>
     <w:p>
       <w:pPr>
+        <w:pStyle w:val="Heading3"/>
+      </w:pPr>
+      <w:r>
+        <w:t>Variables and validation</w:t>
+      </w:r>
+    </w:p>
+    <w:p/>
+    <w:tbl>
+      <w:tblPr>
+        <w:tblStyle w:val="PlainTable1"/>
+        <w:tblW w:w="0" w:type="auto"/>
+        <w:tblLook w:val="04A0" w:firstRow="1" w:lastRow="0" w:firstColumn="1" w:lastColumn="0" w:noHBand="0" w:noVBand="1"/>
+      </w:tblPr>
+      <w:tblGrid>
+        <w:gridCol w:w="2254"/>
+        <w:gridCol w:w="2254"/>
+        <w:gridCol w:w="2254"/>
+        <w:gridCol w:w="2254"/>
+      </w:tblGrid>
+      <w:tr>
+        <w:trPr>
+          <w:cnfStyle w:val="100000000000" w:firstRow="1" w:lastRow="0" w:firstColumn="0" w:lastColumn="0" w:oddVBand="0" w:evenVBand="0" w:oddHBand="0" w:evenHBand="0" w:firstRowFirstColumn="0" w:firstRowLastColumn="0" w:lastRowFirstColumn="0" w:lastRowLastColumn="0"/>
+        </w:trPr>
+        <w:tc>
+          <w:tcPr>
+            <w:cnfStyle w:val="001000000000" w:firstRow="0" w:lastRow="0" w:firstColumn="1" w:lastColumn="0" w:oddVBand="0" w:evenVBand="0" w:oddHBand="0" w:evenHBand="0" w:firstRowFirstColumn="0" w:firstRowLastColumn="0" w:lastRowFirstColumn="0" w:lastRowLastColumn="0"/>
+            <w:tcW w:w="2254" w:type="dxa"/>
+          </w:tcPr>
+          <w:p>
+            <w:r>
+              <w:t>Variable</w:t>
+            </w:r>
+          </w:p>
+        </w:tc>
+        <w:tc>
+          <w:tcPr>
+            <w:tcW w:w="2254" w:type="dxa"/>
+          </w:tcPr>
+          <w:p>
+            <w:pPr>
+              <w:cnfStyle w:val="100000000000" w:firstRow="1" w:lastRow="0" w:firstColumn="0" w:lastColumn="0" w:oddVBand="0" w:evenVBand="0" w:oddHBand="0" w:evenHBand="0" w:firstRowFirstColumn="0" w:firstRowLastColumn="0" w:lastRowFirstColumn="0" w:lastRowLastColumn="0"/>
+            </w:pPr>
+            <w:r>
+              <w:t>Data Type</w:t>
+            </w:r>
+          </w:p>
+        </w:tc>
+        <w:tc>
+          <w:tcPr>
+            <w:tcW w:w="2254" w:type="dxa"/>
+          </w:tcPr>
+          <w:p>
+            <w:pPr>
+              <w:cnfStyle w:val="100000000000" w:firstRow="1" w:lastRow="0" w:firstColumn="0" w:lastColumn="0" w:oddVBand="0" w:evenVBand="0" w:oddHBand="0" w:evenHBand="0" w:firstRowFirstColumn="0" w:firstRowLastColumn="0" w:lastRowFirstColumn="0" w:lastRowLastColumn="0"/>
+            </w:pPr>
+            <w:r>
+              <w:t>Validation</w:t>
+            </w:r>
+          </w:p>
+        </w:tc>
+        <w:tc>
+          <w:tcPr>
+            <w:tcW w:w="2254" w:type="dxa"/>
+          </w:tcPr>
+          <w:p>
+            <w:pPr>
+              <w:cnfStyle w:val="100000000000" w:firstRow="1" w:lastRow="0" w:firstColumn="0" w:lastColumn="0" w:oddVBand="0" w:evenVBand="0" w:oddHBand="0" w:evenHBand="0" w:firstRowFirstColumn="0" w:firstRowLastColumn="0" w:lastRowFirstColumn="0" w:lastRowLastColumn="0"/>
+            </w:pPr>
+            <w:r>
+              <w:t>Justification</w:t>
+            </w:r>
+          </w:p>
+        </w:tc>
+      </w:tr>
+      <w:tr>
+        <w:trPr>
+          <w:cnfStyle w:val="000000100000" w:firstRow="0" w:lastRow="0" w:firstColumn="0" w:lastColumn="0" w:oddVBand="0" w:evenVBand="0" w:oddHBand="1" w:evenHBand="0" w:firstRowFirstColumn="0" w:firstRowLastColumn="0" w:lastRowFirstColumn="0" w:lastRowLastColumn="0"/>
+        </w:trPr>
+        <w:tc>
+          <w:tcPr>
+            <w:cnfStyle w:val="001000000000" w:firstRow="0" w:lastRow="0" w:firstColumn="1" w:lastColumn="0" w:oddVBand="0" w:evenVBand="0" w:oddHBand="0" w:evenHBand="0" w:firstRowFirstColumn="0" w:firstRowLastColumn="0" w:lastRowFirstColumn="0" w:lastRowLastColumn="0"/>
+            <w:tcW w:w="2254" w:type="dxa"/>
+          </w:tcPr>
+          <w:p>
+            <w:r>
+              <w:t>BPM</w:t>
+            </w:r>
+          </w:p>
+        </w:tc>
+        <w:tc>
+          <w:tcPr>
+            <w:tcW w:w="2254" w:type="dxa"/>
+          </w:tcPr>
+          <w:p>
+            <w:pPr>
+              <w:cnfStyle w:val="000000100000" w:firstRow="0" w:lastRow="0" w:firstColumn="0" w:lastColumn="0" w:oddVBand="0" w:evenVBand="0" w:oddHBand="1" w:evenHBand="0" w:firstRowFirstColumn="0" w:firstRowLastColumn="0" w:lastRowFirstColumn="0" w:lastRowLastColumn="0"/>
+            </w:pPr>
+            <w:r>
+              <w:t>Integer</w:t>
+            </w:r>
+          </w:p>
+        </w:tc>
+        <w:tc>
+          <w:tcPr>
+            <w:tcW w:w="2254" w:type="dxa"/>
+          </w:tcPr>
+          <w:p>
+            <w:pPr>
+              <w:cnfStyle w:val="000000100000" w:firstRow="0" w:lastRow="0" w:firstColumn="0" w:lastColumn="0" w:oddVBand="0" w:evenVBand="0" w:oddHBand="1" w:evenHBand="0" w:firstRowFirstColumn="0" w:firstRowLastColumn="0" w:lastRowFirstColumn="0" w:lastRowLastColumn="0"/>
+            </w:pPr>
+            <w:r>
+              <w:t>Is between 50-150</w:t>
+            </w:r>
+          </w:p>
+        </w:tc>
+        <w:tc>
+          <w:tcPr>
+            <w:tcW w:w="2254" w:type="dxa"/>
+          </w:tcPr>
+          <w:p>
+            <w:pPr>
+              <w:cnfStyle w:val="000000100000" w:firstRow="0" w:lastRow="0" w:firstColumn="0" w:lastColumn="0" w:oddVBand="0" w:evenVBand="0" w:oddHBand="1" w:evenHBand="0" w:firstRowFirstColumn="0" w:firstRowLastColumn="0" w:lastRowFirstColumn="0" w:lastRowLastColumn="0"/>
+            </w:pPr>
+            <w:r>
+              <w:t>The stakeholder requires the BPM be between 50-150 BPM</w:t>
+            </w:r>
+          </w:p>
+        </w:tc>
+      </w:tr>
+      <w:tr>
+        <w:tc>
+          <w:tcPr>
+            <w:cnfStyle w:val="001000000000" w:firstRow="0" w:lastRow="0" w:firstColumn="1" w:lastColumn="0" w:oddVBand="0" w:evenVBand="0" w:oddHBand="0" w:evenHBand="0" w:firstRowFirstColumn="0" w:firstRowLastColumn="0" w:lastRowFirstColumn="0" w:lastRowLastColumn="0"/>
+            <w:tcW w:w="2254" w:type="dxa"/>
+          </w:tcPr>
+          <w:p>
+            <w:r>
+              <w:t>BPM</w:t>
+            </w:r>
+          </w:p>
+        </w:tc>
+        <w:tc>
+          <w:tcPr>
+            <w:tcW w:w="2254" w:type="dxa"/>
+          </w:tcPr>
+          <w:p>
+            <w:pPr>
+              <w:cnfStyle w:val="000000000000" w:firstRow="0" w:lastRow="0" w:firstColumn="0" w:lastColumn="0" w:oddVBand="0" w:evenVBand="0" w:oddHBand="0" w:evenHBand="0" w:firstRowFirstColumn="0" w:firstRowLastColumn="0" w:lastRowFirstColumn="0" w:lastRowLastColumn="0"/>
+            </w:pPr>
+          </w:p>
+        </w:tc>
+        <w:tc>
+          <w:tcPr>
+            <w:tcW w:w="2254" w:type="dxa"/>
+          </w:tcPr>
+          <w:p>
+            <w:pPr>
+              <w:cnfStyle w:val="000000000000" w:firstRow="0" w:lastRow="0" w:firstColumn="0" w:lastColumn="0" w:oddVBand="0" w:evenVBand="0" w:oddHBand="0" w:evenHBand="0" w:firstRowFirstColumn="0" w:firstRowLastColumn="0" w:lastRowFirstColumn="0" w:lastRowLastColumn="0"/>
+            </w:pPr>
+          </w:p>
+        </w:tc>
+        <w:tc>
+          <w:tcPr>
+            <w:tcW w:w="2254" w:type="dxa"/>
+          </w:tcPr>
+          <w:p>
+            <w:pPr>
+              <w:cnfStyle w:val="000000000000" w:firstRow="0" w:lastRow="0" w:firstColumn="0" w:lastColumn="0" w:oddVBand="0" w:evenVBand="0" w:oddHBand="0" w:evenHBand="0" w:firstRowFirstColumn="0" w:firstRowLastColumn="0" w:lastRowFirstColumn="0" w:lastRowLastColumn="0"/>
+            </w:pPr>
+          </w:p>
+        </w:tc>
+      </w:tr>
+      <w:tr>
+        <w:trPr>
+          <w:cnfStyle w:val="000000100000" w:firstRow="0" w:lastRow="0" w:firstColumn="0" w:lastColumn="0" w:oddVBand="0" w:evenVBand="0" w:oddHBand="1" w:evenHBand="0" w:firstRowFirstColumn="0" w:firstRowLastColumn="0" w:lastRowFirstColumn="0" w:lastRowLastColumn="0"/>
+        </w:trPr>
+        <w:tc>
+          <w:tcPr>
+            <w:cnfStyle w:val="001000000000" w:firstRow="0" w:lastRow="0" w:firstColumn="1" w:lastColumn="0" w:oddVBand="0" w:evenVBand="0" w:oddHBand="0" w:evenHBand="0" w:firstRowFirstColumn="0" w:firstRowLastColumn="0" w:lastRowFirstColumn="0" w:lastRowLastColumn="0"/>
+            <w:tcW w:w="2254" w:type="dxa"/>
+          </w:tcPr>
+          <w:p/>
+        </w:tc>
+        <w:tc>
+          <w:tcPr>
+            <w:tcW w:w="2254" w:type="dxa"/>
+          </w:tcPr>
+          <w:p>
+            <w:pPr>
+              <w:cnfStyle w:val="000000100000" w:firstRow="0" w:lastRow="0" w:firstColumn="0" w:lastColumn="0" w:oddVBand="0" w:evenVBand="0" w:oddHBand="1" w:evenHBand="0" w:firstRowFirstColumn="0" w:firstRowLastColumn="0" w:lastRowFirstColumn="0" w:lastRowLastColumn="0"/>
+            </w:pPr>
+          </w:p>
+        </w:tc>
+        <w:tc>
+          <w:tcPr>
+            <w:tcW w:w="2254" w:type="dxa"/>
+          </w:tcPr>
+          <w:p>
+            <w:pPr>
+              <w:cnfStyle w:val="000000100000" w:firstRow="0" w:lastRow="0" w:firstColumn="0" w:lastColumn="0" w:oddVBand="0" w:evenVBand="0" w:oddHBand="1" w:evenHBand="0" w:firstRowFirstColumn="0" w:firstRowLastColumn="0" w:lastRowFirstColumn="0" w:lastRowLastColumn="0"/>
+            </w:pPr>
+          </w:p>
+        </w:tc>
+        <w:tc>
+          <w:tcPr>
+            <w:tcW w:w="2254" w:type="dxa"/>
+          </w:tcPr>
+          <w:p>
+            <w:pPr>
+              <w:cnfStyle w:val="000000100000" w:firstRow="0" w:lastRow="0" w:firstColumn="0" w:lastColumn="0" w:oddVBand="0" w:evenVBand="0" w:oddHBand="1" w:evenHBand="0" w:firstRowFirstColumn="0" w:firstRowLastColumn="0" w:lastRowFirstColumn="0" w:lastRowLastColumn="0"/>
+            </w:pPr>
+          </w:p>
+        </w:tc>
+      </w:tr>
+      <w:tr>
+        <w:tc>
+          <w:tcPr>
+            <w:cnfStyle w:val="001000000000" w:firstRow="0" w:lastRow="0" w:firstColumn="1" w:lastColumn="0" w:oddVBand="0" w:evenVBand="0" w:oddHBand="0" w:evenHBand="0" w:firstRowFirstColumn="0" w:firstRowLastColumn="0" w:lastRowFirstColumn="0" w:lastRowLastColumn="0"/>
+            <w:tcW w:w="2254" w:type="dxa"/>
+          </w:tcPr>
+          <w:p/>
+        </w:tc>
+        <w:tc>
+          <w:tcPr>
+            <w:tcW w:w="2254" w:type="dxa"/>
+          </w:tcPr>
+          <w:p>
+            <w:pPr>
+              <w:cnfStyle w:val="000000000000" w:firstRow="0" w:lastRow="0" w:firstColumn="0" w:lastColumn="0" w:oddVBand="0" w:evenVBand="0" w:oddHBand="0" w:evenHBand="0" w:firstRowFirstColumn="0" w:firstRowLastColumn="0" w:lastRowFirstColumn="0" w:lastRowLastColumn="0"/>
+            </w:pPr>
+          </w:p>
+        </w:tc>
+        <w:tc>
+          <w:tcPr>
+            <w:tcW w:w="2254" w:type="dxa"/>
+          </w:tcPr>
+          <w:p>
+            <w:pPr>
+              <w:cnfStyle w:val="000000000000" w:firstRow="0" w:lastRow="0" w:firstColumn="0" w:lastColumn="0" w:oddVBand="0" w:evenVBand="0" w:oddHBand="0" w:evenHBand="0" w:firstRowFirstColumn="0" w:firstRowLastColumn="0" w:lastRowFirstColumn="0" w:lastRowLastColumn="0"/>
+            </w:pPr>
+          </w:p>
+        </w:tc>
+        <w:tc>
+          <w:tcPr>
+            <w:tcW w:w="2254" w:type="dxa"/>
+          </w:tcPr>
+          <w:p>
+            <w:pPr>
+              <w:cnfStyle w:val="000000000000" w:firstRow="0" w:lastRow="0" w:firstColumn="0" w:lastColumn="0" w:oddVBand="0" w:evenVBand="0" w:oddHBand="0" w:evenHBand="0" w:firstRowFirstColumn="0" w:firstRowLastColumn="0" w:lastRowFirstColumn="0" w:lastRowLastColumn="0"/>
+            </w:pPr>
+          </w:p>
+        </w:tc>
+      </w:tr>
+      <w:tr>
+        <w:trPr>
+          <w:cnfStyle w:val="000000100000" w:firstRow="0" w:lastRow="0" w:firstColumn="0" w:lastColumn="0" w:oddVBand="0" w:evenVBand="0" w:oddHBand="1" w:evenHBand="0" w:firstRowFirstColumn="0" w:firstRowLastColumn="0" w:lastRowFirstColumn="0" w:lastRowLastColumn="0"/>
+        </w:trPr>
+        <w:tc>
+          <w:tcPr>
+            <w:cnfStyle w:val="001000000000" w:firstRow="0" w:lastRow="0" w:firstColumn="1" w:lastColumn="0" w:oddVBand="0" w:evenVBand="0" w:oddHBand="0" w:evenHBand="0" w:firstRowFirstColumn="0" w:firstRowLastColumn="0" w:lastRowFirstColumn="0" w:lastRowLastColumn="0"/>
+            <w:tcW w:w="2254" w:type="dxa"/>
+          </w:tcPr>
+          <w:p/>
+        </w:tc>
+        <w:tc>
+          <w:tcPr>
+            <w:tcW w:w="2254" w:type="dxa"/>
+          </w:tcPr>
+          <w:p>
+            <w:pPr>
+              <w:cnfStyle w:val="000000100000" w:firstRow="0" w:lastRow="0" w:firstColumn="0" w:lastColumn="0" w:oddVBand="0" w:evenVBand="0" w:oddHBand="1" w:evenHBand="0" w:firstRowFirstColumn="0" w:firstRowLastColumn="0" w:lastRowFirstColumn="0" w:lastRowLastColumn="0"/>
+            </w:pPr>
+          </w:p>
+        </w:tc>
+        <w:tc>
+          <w:tcPr>
+            <w:tcW w:w="2254" w:type="dxa"/>
+          </w:tcPr>
+          <w:p>
+            <w:pPr>
+              <w:cnfStyle w:val="000000100000" w:firstRow="0" w:lastRow="0" w:firstColumn="0" w:lastColumn="0" w:oddVBand="0" w:evenVBand="0" w:oddHBand="1" w:evenHBand="0" w:firstRowFirstColumn="0" w:firstRowLastColumn="0" w:lastRowFirstColumn="0" w:lastRowLastColumn="0"/>
+            </w:pPr>
+          </w:p>
+        </w:tc>
+        <w:tc>
+          <w:tcPr>
+            <w:tcW w:w="2254" w:type="dxa"/>
+          </w:tcPr>
+          <w:p>
+            <w:pPr>
+              <w:cnfStyle w:val="000000100000" w:firstRow="0" w:lastRow="0" w:firstColumn="0" w:lastColumn="0" w:oddVBand="0" w:evenVBand="0" w:oddHBand="1" w:evenHBand="0" w:firstRowFirstColumn="0" w:firstRowLastColumn="0" w:lastRowFirstColumn="0" w:lastRowLastColumn="0"/>
+            </w:pPr>
+          </w:p>
+        </w:tc>
+      </w:tr>
+      <w:tr>
+        <w:tc>
+          <w:tcPr>
+            <w:cnfStyle w:val="001000000000" w:firstRow="0" w:lastRow="0" w:firstColumn="1" w:lastColumn="0" w:oddVBand="0" w:evenVBand="0" w:oddHBand="0" w:evenHBand="0" w:firstRowFirstColumn="0" w:firstRowLastColumn="0" w:lastRowFirstColumn="0" w:lastRowLastColumn="0"/>
+            <w:tcW w:w="2254" w:type="dxa"/>
+          </w:tcPr>
+          <w:p/>
+        </w:tc>
+        <w:tc>
+          <w:tcPr>
+            <w:tcW w:w="2254" w:type="dxa"/>
+          </w:tcPr>
+          <w:p>
+            <w:pPr>
+              <w:cnfStyle w:val="000000000000" w:firstRow="0" w:lastRow="0" w:firstColumn="0" w:lastColumn="0" w:oddVBand="0" w:evenVBand="0" w:oddHBand="0" w:evenHBand="0" w:firstRowFirstColumn="0" w:firstRowLastColumn="0" w:lastRowFirstColumn="0" w:lastRowLastColumn="0"/>
+            </w:pPr>
+          </w:p>
+        </w:tc>
+        <w:tc>
+          <w:tcPr>
+            <w:tcW w:w="2254" w:type="dxa"/>
+          </w:tcPr>
+          <w:p>
+            <w:pPr>
+              <w:cnfStyle w:val="000000000000" w:firstRow="0" w:lastRow="0" w:firstColumn="0" w:lastColumn="0" w:oddVBand="0" w:evenVBand="0" w:oddHBand="0" w:evenHBand="0" w:firstRowFirstColumn="0" w:firstRowLastColumn="0" w:lastRowFirstColumn="0" w:lastRowLastColumn="0"/>
+            </w:pPr>
+          </w:p>
+        </w:tc>
+        <w:tc>
+          <w:tcPr>
+            <w:tcW w:w="2254" w:type="dxa"/>
+          </w:tcPr>
+          <w:p>
+            <w:pPr>
+              <w:cnfStyle w:val="000000000000" w:firstRow="0" w:lastRow="0" w:firstColumn="0" w:lastColumn="0" w:oddVBand="0" w:evenVBand="0" w:oddHBand="0" w:evenHBand="0" w:firstRowFirstColumn="0" w:firstRowLastColumn="0" w:lastRowFirstColumn="0" w:lastRowLastColumn="0"/>
+            </w:pPr>
+          </w:p>
+        </w:tc>
+      </w:tr>
+      <w:tr>
+        <w:trPr>
+          <w:cnfStyle w:val="000000100000" w:firstRow="0" w:lastRow="0" w:firstColumn="0" w:lastColumn="0" w:oddVBand="0" w:evenVBand="0" w:oddHBand="1" w:evenHBand="0" w:firstRowFirstColumn="0" w:firstRowLastColumn="0" w:lastRowFirstColumn="0" w:lastRowLastColumn="0"/>
+        </w:trPr>
+        <w:tc>
+          <w:tcPr>
+            <w:cnfStyle w:val="001000000000" w:firstRow="0" w:lastRow="0" w:firstColumn="1" w:lastColumn="0" w:oddVBand="0" w:evenVBand="0" w:oddHBand="0" w:evenHBand="0" w:firstRowFirstColumn="0" w:firstRowLastColumn="0" w:lastRowFirstColumn="0" w:lastRowLastColumn="0"/>
+            <w:tcW w:w="2254" w:type="dxa"/>
+          </w:tcPr>
+          <w:p/>
+        </w:tc>
+        <w:tc>
+          <w:tcPr>
+            <w:tcW w:w="2254" w:type="dxa"/>
+          </w:tcPr>
+          <w:p>
+            <w:pPr>
+              <w:cnfStyle w:val="000000100000" w:firstRow="0" w:lastRow="0" w:firstColumn="0" w:lastColumn="0" w:oddVBand="0" w:evenVBand="0" w:oddHBand="1" w:evenHBand="0" w:firstRowFirstColumn="0" w:firstRowLastColumn="0" w:lastRowFirstColumn="0" w:lastRowLastColumn="0"/>
+            </w:pPr>
+          </w:p>
+        </w:tc>
+        <w:tc>
+          <w:tcPr>
+            <w:tcW w:w="2254" w:type="dxa"/>
+          </w:tcPr>
+          <w:p>
+            <w:pPr>
+              <w:cnfStyle w:val="000000100000" w:firstRow="0" w:lastRow="0" w:firstColumn="0" w:lastColumn="0" w:oddVBand="0" w:evenVBand="0" w:oddHBand="1" w:evenHBand="0" w:firstRowFirstColumn="0" w:firstRowLastColumn="0" w:lastRowFirstColumn="0" w:lastRowLastColumn="0"/>
+            </w:pPr>
+          </w:p>
+        </w:tc>
+        <w:tc>
+          <w:tcPr>
+            <w:tcW w:w="2254" w:type="dxa"/>
+          </w:tcPr>
+          <w:p>
+            <w:pPr>
+              <w:cnfStyle w:val="000000100000" w:firstRow="0" w:lastRow="0" w:firstColumn="0" w:lastColumn="0" w:oddVBand="0" w:evenVBand="0" w:oddHBand="1" w:evenHBand="0" w:firstRowFirstColumn="0" w:firstRowLastColumn="0" w:lastRowFirstColumn="0" w:lastRowLastColumn="0"/>
+            </w:pPr>
+          </w:p>
+        </w:tc>
+      </w:tr>
+    </w:tbl>
+    <w:p>
+      <w:pPr>
+        <w:pStyle w:val="Heading3"/>
+      </w:pPr>
+      <w:r>
+        <w:t>post development testing</w:t>
+      </w:r>
+    </w:p>
+    <w:p>
+      <w:r>
+        <w:t>Here are some questions to give my stakeholders after I have finished developing the solution:</w:t>
+      </w:r>
+    </w:p>
+    <w:p>
+      <w:pPr>
+        <w:pStyle w:val="Heading4"/>
+      </w:pPr>
+      <w:r>
+        <w:t>Functionality</w:t>
+      </w:r>
+    </w:p>
+    <w:p>
+      <w:r>
+        <w:t>What did you want the program to do? Does the program fulfil these needs? What did you click on in what order? What happened? Were there any features that you wish were there but aren’t?</w:t>
+      </w:r>
+    </w:p>
+    <w:p>
+      <w:pPr>
+        <w:pStyle w:val="Heading4"/>
+      </w:pPr>
+      <w:r>
+        <w:t>robustness</w:t>
+      </w:r>
+    </w:p>
+    <w:p>
+      <w:r>
+        <w:t xml:space="preserve">Did the program crash? If so, when? What did you put in to make it crash? </w:t>
+      </w:r>
+    </w:p>
+    <w:p>
+      <w:pPr>
         <w:pStyle w:val="Heading2"/>
       </w:pPr>
       <w:r>
@@ -3102,7 +4747,6 @@
     <w:next w:val="Normal"/>
     <w:link w:val="Heading4Char"/>
     <w:uiPriority w:val="9"/>
-    <w:semiHidden/>
     <w:unhideWhenUsed/>
     <w:qFormat/>
     <w:rsid w:val="001327B7"/>
@@ -3300,7 +4944,6 @@
     <w:basedOn w:val="DefaultParagraphFont"/>
     <w:link w:val="Heading4"/>
     <w:uiPriority w:val="9"/>
-    <w:semiHidden/>
     <w:rsid w:val="001327B7"/>
     <w:rPr>
       <w:caps/>

</xml_diff>